<commit_message>
3rd pp done. about to die
</commit_message>
<xml_diff>
--- a/notes.docx
+++ b/notes.docx
@@ -1269,6 +1269,1464 @@
         </w:rPr>
         <w:t>[Software Modelling and UML]</w:t>
       </w:r>
+    </w:p>
+    <w:p>
+      <w:pPr>
+        <w:pStyle w:val="NoSpacing"/>
+      </w:pPr>
+    </w:p>
+    <w:p>
+      <w:pPr>
+        <w:pStyle w:val="NoSpacing"/>
+      </w:pPr>
+      <w:r>
+        <w:rPr>
+          <w:b/>
+        </w:rPr>
+        <w:t>UML</w:t>
+      </w:r>
+      <w:r>
+        <w:t xml:space="preserve"> – visual modelling language for specifying, analysing and designing/documenting essential aspects of software systems before construction. 14 types of diagram. </w:t>
+      </w:r>
+    </w:p>
+    <w:p>
+      <w:pPr>
+        <w:pStyle w:val="NoSpacing"/>
+        <w:numPr>
+          <w:ilvl w:val="0"/>
+          <w:numId w:val="18"/>
+        </w:numPr>
+      </w:pPr>
+      <w:r>
+        <w:t>Structural: show static structure of the system and its parts on different abstraction and implementation levels and how they relate to each other</w:t>
+      </w:r>
+    </w:p>
+    <w:p>
+      <w:pPr>
+        <w:pStyle w:val="NoSpacing"/>
+        <w:ind w:left="720" w:firstLine="720"/>
+      </w:pPr>
+      <w:proofErr w:type="spellStart"/>
+      <w:r>
+        <w:t>Eg</w:t>
+      </w:r>
+      <w:proofErr w:type="spellEnd"/>
+      <w:r>
+        <w:t>, class diagram, component diagram</w:t>
+      </w:r>
+    </w:p>
+    <w:p>
+      <w:pPr>
+        <w:pStyle w:val="NoSpacing"/>
+        <w:numPr>
+          <w:ilvl w:val="0"/>
+          <w:numId w:val="18"/>
+        </w:numPr>
+      </w:pPr>
+      <w:r>
+        <w:t>Behaviour: shows dynamic behaviour of the objects in a system, which can be described as a series of changes to the system over time</w:t>
+      </w:r>
+    </w:p>
+    <w:p>
+      <w:pPr>
+        <w:pStyle w:val="NoSpacing"/>
+        <w:ind w:left="1440"/>
+      </w:pPr>
+      <w:proofErr w:type="spellStart"/>
+      <w:r>
+        <w:t>Eg</w:t>
+      </w:r>
+      <w:proofErr w:type="spellEnd"/>
+      <w:r>
+        <w:t xml:space="preserve">, use case, sequence diagram, state diagram, </w:t>
+      </w:r>
+      <w:proofErr w:type="gramStart"/>
+      <w:r>
+        <w:t>activity</w:t>
+      </w:r>
+      <w:proofErr w:type="gramEnd"/>
+      <w:r>
+        <w:t xml:space="preserve"> diagram</w:t>
+      </w:r>
+    </w:p>
+    <w:p>
+      <w:pPr>
+        <w:pStyle w:val="NoSpacing"/>
+      </w:pPr>
+    </w:p>
+    <w:p>
+      <w:pPr>
+        <w:pStyle w:val="NoSpacing"/>
+        <w:rPr>
+          <w:b/>
+        </w:rPr>
+      </w:pPr>
+      <w:r>
+        <w:rPr>
+          <w:b/>
+        </w:rPr>
+        <w:t xml:space="preserve">Use Case Diagrams - </w:t>
+      </w:r>
+      <w:r>
+        <w:t>g</w:t>
+      </w:r>
+      <w:r>
+        <w:t>eneralised description of how a system will be used</w:t>
+      </w:r>
+      <w:r>
+        <w:rPr>
+          <w:b/>
+        </w:rPr>
+        <w:t xml:space="preserve">. </w:t>
+      </w:r>
+      <w:r>
+        <w:t>Provides an overview of the intended functionality of the system</w:t>
+      </w:r>
+    </w:p>
+    <w:p>
+      <w:pPr>
+        <w:pStyle w:val="NoSpacing"/>
+        <w:numPr>
+          <w:ilvl w:val="0"/>
+          <w:numId w:val="18"/>
+        </w:numPr>
+      </w:pPr>
+      <w:r>
+        <w:t>System boundaries (rectangle)</w:t>
+      </w:r>
+    </w:p>
+    <w:p>
+      <w:pPr>
+        <w:pStyle w:val="NoSpacing"/>
+        <w:numPr>
+          <w:ilvl w:val="0"/>
+          <w:numId w:val="18"/>
+        </w:numPr>
+      </w:pPr>
+      <w:r>
+        <w:t xml:space="preserve">Actors (people, </w:t>
+      </w:r>
+      <w:proofErr w:type="spellStart"/>
+      <w:r>
+        <w:t>eg</w:t>
+      </w:r>
+      <w:proofErr w:type="spellEnd"/>
+      <w:r>
+        <w:t xml:space="preserve"> users)</w:t>
+      </w:r>
+    </w:p>
+    <w:p>
+      <w:pPr>
+        <w:pStyle w:val="NoSpacing"/>
+        <w:numPr>
+          <w:ilvl w:val="0"/>
+          <w:numId w:val="18"/>
+        </w:numPr>
+      </w:pPr>
+      <w:r>
+        <w:t>Use case: set of scenarios describing interactions between a user and system (ovals)</w:t>
+      </w:r>
+    </w:p>
+    <w:p>
+      <w:pPr>
+        <w:pStyle w:val="NoSpacing"/>
+      </w:pPr>
+      <w:r>
+        <w:t xml:space="preserve">Relationships: </w:t>
+      </w:r>
+    </w:p>
+    <w:p>
+      <w:pPr>
+        <w:pStyle w:val="NoSpacing"/>
+        <w:numPr>
+          <w:ilvl w:val="0"/>
+          <w:numId w:val="19"/>
+        </w:numPr>
+      </w:pPr>
+      <w:r>
+        <w:rPr>
+          <w:noProof/>
+          <w:lang w:eastAsia="en-GB"/>
+        </w:rPr>
+        <mc:AlternateContent>
+          <mc:Choice Requires="wps">
+            <w:drawing>
+              <wp:anchor distT="0" distB="0" distL="114300" distR="114300" simplePos="0" relativeHeight="251659264" behindDoc="1" locked="0" layoutInCell="1" allowOverlap="1" wp14:anchorId="02BEBB7C" wp14:editId="6A2B313A">
+                <wp:simplePos x="0" y="0"/>
+                <wp:positionH relativeFrom="column">
+                  <wp:posOffset>3943350</wp:posOffset>
+                </wp:positionH>
+                <wp:positionV relativeFrom="paragraph">
+                  <wp:posOffset>84455</wp:posOffset>
+                </wp:positionV>
+                <wp:extent cx="828675" cy="9525"/>
+                <wp:effectExtent l="0" t="0" r="28575" b="28575"/>
+                <wp:wrapNone/>
+                <wp:docPr id="2" name="Straight Connector 2"/>
+                <wp:cNvGraphicFramePr/>
+                <a:graphic xmlns:a="http://schemas.openxmlformats.org/drawingml/2006/main">
+                  <a:graphicData uri="http://schemas.microsoft.com/office/word/2010/wordprocessingShape">
+                    <wps:wsp>
+                      <wps:cNvCnPr/>
+                      <wps:spPr>
+                        <a:xfrm>
+                          <a:off x="0" y="0"/>
+                          <a:ext cx="828675" cy="9525"/>
+                        </a:xfrm>
+                        <a:prstGeom prst="line">
+                          <a:avLst/>
+                        </a:prstGeom>
+                        <a:ln w="19050">
+                          <a:solidFill>
+                            <a:schemeClr val="tx1"/>
+                          </a:solidFill>
+                        </a:ln>
+                      </wps:spPr>
+                      <wps:style>
+                        <a:lnRef idx="1">
+                          <a:schemeClr val="accent1"/>
+                        </a:lnRef>
+                        <a:fillRef idx="0">
+                          <a:schemeClr val="accent1"/>
+                        </a:fillRef>
+                        <a:effectRef idx="0">
+                          <a:schemeClr val="accent1"/>
+                        </a:effectRef>
+                        <a:fontRef idx="minor">
+                          <a:schemeClr val="tx1"/>
+                        </a:fontRef>
+                      </wps:style>
+                      <wps:bodyPr/>
+                    </wps:wsp>
+                  </a:graphicData>
+                </a:graphic>
+              </wp:anchor>
+            </w:drawing>
+          </mc:Choice>
+          <mc:Fallback>
+            <w:pict>
+              <v:line w14:anchorId="68223795" id="Straight Connector 2" o:spid="_x0000_s1026" style="position:absolute;z-index:-251657216;visibility:visible;mso-wrap-style:square;mso-wrap-distance-left:9pt;mso-wrap-distance-top:0;mso-wrap-distance-right:9pt;mso-wrap-distance-bottom:0;mso-position-horizontal:absolute;mso-position-horizontal-relative:text;mso-position-vertical:absolute;mso-position-vertical-relative:text" from="310.5pt,6.65pt" to="375.75pt,7.4pt" o:gfxdata="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" strokecolor="black [3213]" strokeweight="1.5pt">
+                <v:stroke joinstyle="miter"/>
+              </v:line>
+            </w:pict>
+          </mc:Fallback>
+        </mc:AlternateContent>
+      </w:r>
+      <w:r>
+        <w:t xml:space="preserve">Association: communication between an actor and use case </w:t>
+      </w:r>
+    </w:p>
+    <w:p>
+      <w:pPr>
+        <w:pStyle w:val="NoSpacing"/>
+        <w:numPr>
+          <w:ilvl w:val="0"/>
+          <w:numId w:val="19"/>
+        </w:numPr>
+      </w:pPr>
+      <w:r>
+        <w:rPr>
+          <w:noProof/>
+          <w:lang w:eastAsia="en-GB"/>
+        </w:rPr>
+        <mc:AlternateContent>
+          <mc:Choice Requires="wps">
+            <w:drawing>
+              <wp:anchor distT="0" distB="0" distL="114300" distR="114300" simplePos="0" relativeHeight="251660288" behindDoc="0" locked="0" layoutInCell="1" allowOverlap="1" wp14:anchorId="21C03683" wp14:editId="65F7F217">
+                <wp:simplePos x="0" y="0"/>
+                <wp:positionH relativeFrom="column">
+                  <wp:posOffset>1952625</wp:posOffset>
+                </wp:positionH>
+                <wp:positionV relativeFrom="paragraph">
+                  <wp:posOffset>261620</wp:posOffset>
+                </wp:positionV>
+                <wp:extent cx="723900" cy="0"/>
+                <wp:effectExtent l="0" t="95250" r="0" b="114300"/>
+                <wp:wrapNone/>
+                <wp:docPr id="4" name="Straight Arrow Connector 4"/>
+                <wp:cNvGraphicFramePr/>
+                <a:graphic xmlns:a="http://schemas.openxmlformats.org/drawingml/2006/main">
+                  <a:graphicData uri="http://schemas.microsoft.com/office/word/2010/wordprocessingShape">
+                    <wps:wsp>
+                      <wps:cNvCnPr/>
+                      <wps:spPr>
+                        <a:xfrm>
+                          <a:off x="0" y="0"/>
+                          <a:ext cx="723900" cy="0"/>
+                        </a:xfrm>
+                        <a:prstGeom prst="straightConnector1">
+                          <a:avLst/>
+                        </a:prstGeom>
+                        <a:ln>
+                          <a:solidFill>
+                            <a:schemeClr val="tx1"/>
+                          </a:solidFill>
+                          <a:tailEnd type="stealth" w="lg" len="lg"/>
+                        </a:ln>
+                      </wps:spPr>
+                      <wps:style>
+                        <a:lnRef idx="1">
+                          <a:schemeClr val="accent1"/>
+                        </a:lnRef>
+                        <a:fillRef idx="0">
+                          <a:schemeClr val="accent1"/>
+                        </a:fillRef>
+                        <a:effectRef idx="0">
+                          <a:schemeClr val="accent1"/>
+                        </a:effectRef>
+                        <a:fontRef idx="minor">
+                          <a:schemeClr val="tx1"/>
+                        </a:fontRef>
+                      </wps:style>
+                      <wps:bodyPr/>
+                    </wps:wsp>
+                  </a:graphicData>
+                </a:graphic>
+              </wp:anchor>
+            </w:drawing>
+          </mc:Choice>
+          <mc:Fallback>
+            <w:pict>
+              <v:shapetype w14:anchorId="2C5DAF55" id="_x0000_t32" coordsize="21600,21600" o:spt="32" o:oned="t" path="m,l21600,21600e" filled="f">
+                <v:path arrowok="t" fillok="f" o:connecttype="none"/>
+                <o:lock v:ext="edit" shapetype="t"/>
+              </v:shapetype>
+              <v:shape id="Straight Arrow Connector 4" o:spid="_x0000_s1026" type="#_x0000_t32" style="position:absolute;margin-left:153.75pt;margin-top:20.6pt;width:57pt;height:0;z-index:251660288;visibility:visible;mso-wrap-style:square;mso-wrap-distance-left:9pt;mso-wrap-distance-top:0;mso-wrap-distance-right:9pt;mso-wrap-distance-bottom:0;mso-position-horizontal:absolute;mso-position-horizontal-relative:text;mso-position-vertical:absolute;mso-position-vertical-relative:text" o:gfxdata="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" strokecolor="black [3213]" strokeweight=".5pt">
+                <v:stroke endarrow="classic" endarrowwidth="wide" endarrowlength="long" joinstyle="miter"/>
+              </v:shape>
+            </w:pict>
+          </mc:Fallback>
+        </mc:AlternateContent>
+      </w:r>
+      <w:r>
+        <w:t>Generalisations: relationship between one general use case and one specific use case. Arrow towards parent use case</w:t>
+      </w:r>
+    </w:p>
+    <w:p>
+      <w:pPr>
+        <w:pStyle w:val="NoSpacing"/>
+        <w:numPr>
+          <w:ilvl w:val="0"/>
+          <w:numId w:val="19"/>
+        </w:numPr>
+      </w:pPr>
+      <w:r>
+        <w:drawing>
+          <wp:anchor distT="0" distB="0" distL="114300" distR="114300" simplePos="0" relativeHeight="251662336" behindDoc="0" locked="0" layoutInCell="1" allowOverlap="1" wp14:anchorId="3CA46D4F" wp14:editId="0B0256A7">
+            <wp:simplePos x="0" y="0"/>
+            <wp:positionH relativeFrom="margin">
+              <wp:posOffset>4743450</wp:posOffset>
+            </wp:positionH>
+            <wp:positionV relativeFrom="paragraph">
+              <wp:posOffset>8890</wp:posOffset>
+            </wp:positionV>
+            <wp:extent cx="1118235" cy="285750"/>
+            <wp:effectExtent l="0" t="0" r="5715" b="0"/>
+            <wp:wrapSquare wrapText="bothSides"/>
+            <wp:docPr id="5" name="Picture 5"/>
+            <wp:cNvGraphicFramePr>
+              <a:graphicFrameLocks xmlns:a="http://schemas.openxmlformats.org/drawingml/2006/main" noChangeAspect="1"/>
+            </wp:cNvGraphicFramePr>
+            <a:graphic xmlns:a="http://schemas.openxmlformats.org/drawingml/2006/main">
+              <a:graphicData uri="http://schemas.openxmlformats.org/drawingml/2006/picture">
+                <pic:pic xmlns:pic="http://schemas.openxmlformats.org/drawingml/2006/picture">
+                  <pic:nvPicPr>
+                    <pic:cNvPr id="1" name=""/>
+                    <pic:cNvPicPr/>
+                  </pic:nvPicPr>
+                  <pic:blipFill>
+                    <a:blip r:embed="rId5"/>
+                    <a:stretch>
+                      <a:fillRect/>
+                    </a:stretch>
+                  </pic:blipFill>
+                  <pic:spPr>
+                    <a:xfrm>
+                      <a:off x="0" y="0"/>
+                      <a:ext cx="1118235" cy="285750"/>
+                    </a:xfrm>
+                    <a:prstGeom prst="rect">
+                      <a:avLst/>
+                    </a:prstGeom>
+                  </pic:spPr>
+                </pic:pic>
+              </a:graphicData>
+            </a:graphic>
+            <wp14:sizeRelH relativeFrom="margin">
+              <wp14:pctWidth>0</wp14:pctWidth>
+            </wp14:sizeRelH>
+            <wp14:sizeRelV relativeFrom="margin">
+              <wp14:pctHeight>0</wp14:pctHeight>
+            </wp14:sizeRelV>
+          </wp:anchor>
+        </w:drawing>
+      </w:r>
+      <w:r>
+        <w:t>Include: a particular use case must include another use case to perform function. A dotted arrow from base use class to include use class</w:t>
+      </w:r>
+    </w:p>
+    <w:p>
+      <w:pPr>
+        <w:pStyle w:val="NoSpacing"/>
+        <w:numPr>
+          <w:ilvl w:val="0"/>
+          <w:numId w:val="19"/>
+        </w:numPr>
+      </w:pPr>
+      <w:r>
+        <w:drawing>
+          <wp:anchor distT="0" distB="0" distL="114300" distR="114300" simplePos="0" relativeHeight="251664384" behindDoc="0" locked="0" layoutInCell="1" allowOverlap="1" wp14:anchorId="6CD7A2FF" wp14:editId="27951470">
+            <wp:simplePos x="0" y="0"/>
+            <wp:positionH relativeFrom="margin">
+              <wp:posOffset>4755515</wp:posOffset>
+            </wp:positionH>
+            <wp:positionV relativeFrom="paragraph">
+              <wp:posOffset>12700</wp:posOffset>
+            </wp:positionV>
+            <wp:extent cx="1033145" cy="285750"/>
+            <wp:effectExtent l="0" t="0" r="0" b="0"/>
+            <wp:wrapSquare wrapText="bothSides"/>
+            <wp:docPr id="6" name="Picture 6"/>
+            <wp:cNvGraphicFramePr>
+              <a:graphicFrameLocks xmlns:a="http://schemas.openxmlformats.org/drawingml/2006/main" noChangeAspect="1"/>
+            </wp:cNvGraphicFramePr>
+            <a:graphic xmlns:a="http://schemas.openxmlformats.org/drawingml/2006/main">
+              <a:graphicData uri="http://schemas.openxmlformats.org/drawingml/2006/picture">
+                <pic:pic xmlns:pic="http://schemas.openxmlformats.org/drawingml/2006/picture">
+                  <pic:nvPicPr>
+                    <pic:cNvPr id="1" name=""/>
+                    <pic:cNvPicPr/>
+                  </pic:nvPicPr>
+                  <pic:blipFill>
+                    <a:blip r:embed="rId6"/>
+                    <a:stretch>
+                      <a:fillRect/>
+                    </a:stretch>
+                  </pic:blipFill>
+                  <pic:spPr>
+                    <a:xfrm>
+                      <a:off x="0" y="0"/>
+                      <a:ext cx="1033145" cy="285750"/>
+                    </a:xfrm>
+                    <a:prstGeom prst="rect">
+                      <a:avLst/>
+                    </a:prstGeom>
+                  </pic:spPr>
+                </pic:pic>
+              </a:graphicData>
+            </a:graphic>
+            <wp14:sizeRelH relativeFrom="margin">
+              <wp14:pctWidth>0</wp14:pctWidth>
+            </wp14:sizeRelH>
+            <wp14:sizeRelV relativeFrom="margin">
+              <wp14:pctHeight>0</wp14:pctHeight>
+            </wp14:sizeRelV>
+          </wp:anchor>
+        </w:drawing>
+      </w:r>
+      <w:r>
+        <w:t>Extend: The extending use class may add behaviour to the base use case. The base class declares ‘extension points’</w:t>
+      </w:r>
+    </w:p>
+    <w:p>
+      <w:pPr>
+        <w:pStyle w:val="NoSpacing"/>
+      </w:pPr>
+      <w:r>
+        <w:drawing>
+          <wp:anchor distT="0" distB="0" distL="114300" distR="114300" simplePos="0" relativeHeight="251666432" behindDoc="1" locked="0" layoutInCell="1" allowOverlap="1" wp14:anchorId="1732F27B" wp14:editId="188D172D">
+            <wp:simplePos x="0" y="0"/>
+            <wp:positionH relativeFrom="margin">
+              <wp:posOffset>-657225</wp:posOffset>
+            </wp:positionH>
+            <wp:positionV relativeFrom="paragraph">
+              <wp:posOffset>111760</wp:posOffset>
+            </wp:positionV>
+            <wp:extent cx="3448050" cy="2480340"/>
+            <wp:effectExtent l="0" t="0" r="0" b="0"/>
+            <wp:wrapNone/>
+            <wp:docPr id="7" name="Picture 7"/>
+            <wp:cNvGraphicFramePr>
+              <a:graphicFrameLocks xmlns:a="http://schemas.openxmlformats.org/drawingml/2006/main" noChangeAspect="1"/>
+            </wp:cNvGraphicFramePr>
+            <a:graphic xmlns:a="http://schemas.openxmlformats.org/drawingml/2006/main">
+              <a:graphicData uri="http://schemas.openxmlformats.org/drawingml/2006/picture">
+                <pic:pic xmlns:pic="http://schemas.openxmlformats.org/drawingml/2006/picture">
+                  <pic:nvPicPr>
+                    <pic:cNvPr id="1" name=""/>
+                    <pic:cNvPicPr/>
+                  </pic:nvPicPr>
+                  <pic:blipFill>
+                    <a:blip r:embed="rId7"/>
+                    <a:stretch>
+                      <a:fillRect/>
+                    </a:stretch>
+                  </pic:blipFill>
+                  <pic:spPr>
+                    <a:xfrm>
+                      <a:off x="0" y="0"/>
+                      <a:ext cx="3453114" cy="2483983"/>
+                    </a:xfrm>
+                    <a:prstGeom prst="rect">
+                      <a:avLst/>
+                    </a:prstGeom>
+                  </pic:spPr>
+                </pic:pic>
+              </a:graphicData>
+            </a:graphic>
+            <wp14:sizeRelH relativeFrom="margin">
+              <wp14:pctWidth>0</wp14:pctWidth>
+            </wp14:sizeRelH>
+            <wp14:sizeRelV relativeFrom="margin">
+              <wp14:pctHeight>0</wp14:pctHeight>
+            </wp14:sizeRelV>
+          </wp:anchor>
+        </w:drawing>
+      </w:r>
+    </w:p>
+    <w:p>
+      <w:pPr>
+        <w:pStyle w:val="NoSpacing"/>
+      </w:pPr>
+      <w:r>
+        <w:drawing>
+          <wp:anchor distT="0" distB="0" distL="114300" distR="114300" simplePos="0" relativeHeight="251668480" behindDoc="1" locked="0" layoutInCell="1" allowOverlap="1" wp14:anchorId="226F065C" wp14:editId="1853B89D">
+            <wp:simplePos x="0" y="0"/>
+            <wp:positionH relativeFrom="margin">
+              <wp:posOffset>2856865</wp:posOffset>
+            </wp:positionH>
+            <wp:positionV relativeFrom="paragraph">
+              <wp:posOffset>7620</wp:posOffset>
+            </wp:positionV>
+            <wp:extent cx="3503979" cy="2400300"/>
+            <wp:effectExtent l="0" t="0" r="1270" b="0"/>
+            <wp:wrapNone/>
+            <wp:docPr id="8" name="Picture 8"/>
+            <wp:cNvGraphicFramePr>
+              <a:graphicFrameLocks xmlns:a="http://schemas.openxmlformats.org/drawingml/2006/main" noChangeAspect="1"/>
+            </wp:cNvGraphicFramePr>
+            <a:graphic xmlns:a="http://schemas.openxmlformats.org/drawingml/2006/main">
+              <a:graphicData uri="http://schemas.openxmlformats.org/drawingml/2006/picture">
+                <pic:pic xmlns:pic="http://schemas.openxmlformats.org/drawingml/2006/picture">
+                  <pic:nvPicPr>
+                    <pic:cNvPr id="1" name=""/>
+                    <pic:cNvPicPr/>
+                  </pic:nvPicPr>
+                  <pic:blipFill>
+                    <a:blip r:embed="rId8"/>
+                    <a:stretch>
+                      <a:fillRect/>
+                    </a:stretch>
+                  </pic:blipFill>
+                  <pic:spPr>
+                    <a:xfrm>
+                      <a:off x="0" y="0"/>
+                      <a:ext cx="3503979" cy="2400300"/>
+                    </a:xfrm>
+                    <a:prstGeom prst="rect">
+                      <a:avLst/>
+                    </a:prstGeom>
+                  </pic:spPr>
+                </pic:pic>
+              </a:graphicData>
+            </a:graphic>
+            <wp14:sizeRelH relativeFrom="margin">
+              <wp14:pctWidth>0</wp14:pctWidth>
+            </wp14:sizeRelH>
+            <wp14:sizeRelV relativeFrom="margin">
+              <wp14:pctHeight>0</wp14:pctHeight>
+            </wp14:sizeRelV>
+          </wp:anchor>
+        </w:drawing>
+      </w:r>
+    </w:p>
+    <w:p>
+      <w:pPr>
+        <w:pStyle w:val="NoSpacing"/>
+      </w:pPr>
+    </w:p>
+    <w:p>
+      <w:pPr>
+        <w:pStyle w:val="NoSpacing"/>
+      </w:pPr>
+    </w:p>
+    <w:p>
+      <w:pPr>
+        <w:tabs>
+          <w:tab w:val="left" w:pos="3435"/>
+        </w:tabs>
+      </w:pPr>
+      <w:r>
+        <w:tab/>
+      </w:r>
+    </w:p>
+    <w:p>
+      <w:pPr>
+        <w:tabs>
+          <w:tab w:val="left" w:pos="3435"/>
+        </w:tabs>
+      </w:pPr>
+    </w:p>
+    <w:p>
+      <w:pPr>
+        <w:tabs>
+          <w:tab w:val="left" w:pos="3435"/>
+        </w:tabs>
+      </w:pPr>
+    </w:p>
+    <w:p>
+      <w:pPr>
+        <w:tabs>
+          <w:tab w:val="left" w:pos="3435"/>
+        </w:tabs>
+      </w:pPr>
+    </w:p>
+    <w:p>
+      <w:pPr>
+        <w:tabs>
+          <w:tab w:val="left" w:pos="3435"/>
+        </w:tabs>
+      </w:pPr>
+    </w:p>
+    <w:p>
+      <w:pPr>
+        <w:tabs>
+          <w:tab w:val="left" w:pos="3435"/>
+        </w:tabs>
+      </w:pPr>
+    </w:p>
+    <w:p>
+      <w:pPr>
+        <w:tabs>
+          <w:tab w:val="left" w:pos="3435"/>
+        </w:tabs>
+      </w:pPr>
+    </w:p>
+    <w:p>
+      <w:pPr>
+        <w:pStyle w:val="NoSpacing"/>
+      </w:pPr>
+      <w:r>
+        <w:lastRenderedPageBreak/>
+        <w:drawing>
+          <wp:anchor distT="0" distB="0" distL="114300" distR="114300" simplePos="0" relativeHeight="251672576" behindDoc="0" locked="0" layoutInCell="1" allowOverlap="1" wp14:anchorId="6249BB11" wp14:editId="419A5F0E">
+            <wp:simplePos x="0" y="0"/>
+            <wp:positionH relativeFrom="margin">
+              <wp:posOffset>2743200</wp:posOffset>
+            </wp:positionH>
+            <wp:positionV relativeFrom="paragraph">
+              <wp:posOffset>238125</wp:posOffset>
+            </wp:positionV>
+            <wp:extent cx="3467100" cy="2039620"/>
+            <wp:effectExtent l="0" t="0" r="0" b="0"/>
+            <wp:wrapSquare wrapText="bothSides"/>
+            <wp:docPr id="9" name="Picture 9"/>
+            <wp:cNvGraphicFramePr>
+              <a:graphicFrameLocks xmlns:a="http://schemas.openxmlformats.org/drawingml/2006/main" noChangeAspect="1"/>
+            </wp:cNvGraphicFramePr>
+            <a:graphic xmlns:a="http://schemas.openxmlformats.org/drawingml/2006/main">
+              <a:graphicData uri="http://schemas.openxmlformats.org/drawingml/2006/picture">
+                <pic:pic xmlns:pic="http://schemas.openxmlformats.org/drawingml/2006/picture">
+                  <pic:nvPicPr>
+                    <pic:cNvPr id="1" name=""/>
+                    <pic:cNvPicPr/>
+                  </pic:nvPicPr>
+                  <pic:blipFill rotWithShape="1">
+                    <a:blip r:embed="rId9"/>
+                    <a:srcRect r="474"/>
+                    <a:stretch/>
+                  </pic:blipFill>
+                  <pic:spPr bwMode="auto">
+                    <a:xfrm>
+                      <a:off x="0" y="0"/>
+                      <a:ext cx="3467100" cy="2039620"/>
+                    </a:xfrm>
+                    <a:prstGeom prst="rect">
+                      <a:avLst/>
+                    </a:prstGeom>
+                    <a:ln>
+                      <a:noFill/>
+                    </a:ln>
+                    <a:extLst>
+                      <a:ext uri="{53640926-AAD7-44D8-BBD7-CCE9431645EC}">
+                        <a14:shadowObscured xmlns:a14="http://schemas.microsoft.com/office/drawing/2010/main"/>
+                      </a:ext>
+                    </a:extLst>
+                  </pic:spPr>
+                </pic:pic>
+              </a:graphicData>
+            </a:graphic>
+            <wp14:sizeRelH relativeFrom="margin">
+              <wp14:pctWidth>0</wp14:pctWidth>
+            </wp14:sizeRelH>
+            <wp14:sizeRelV relativeFrom="margin">
+              <wp14:pctHeight>0</wp14:pctHeight>
+            </wp14:sizeRelV>
+          </wp:anchor>
+        </w:drawing>
+      </w:r>
+      <w:r>
+        <w:t>Class Diagram - classes describe groups of objects with similar attributes, common operations, relationships and meanings</w:t>
+      </w:r>
+    </w:p>
+    <w:p>
+      <w:pPr>
+        <w:pStyle w:val="NoSpacing"/>
+      </w:pPr>
+    </w:p>
+    <w:p>
+      <w:pPr>
+        <w:pStyle w:val="NoSpacing"/>
+      </w:pPr>
+      <w:r>
+        <w:t>Modifiers used to indicate visibility:</w:t>
+      </w:r>
+    </w:p>
+    <w:p>
+      <w:pPr>
+        <w:pStyle w:val="NoSpacing"/>
+        <w:numPr>
+          <w:ilvl w:val="0"/>
+          <w:numId w:val="20"/>
+        </w:numPr>
+      </w:pPr>
+      <w:r>
+        <w:t>+ Public</w:t>
+      </w:r>
+    </w:p>
+    <w:p>
+      <w:pPr>
+        <w:pStyle w:val="NoSpacing"/>
+        <w:numPr>
+          <w:ilvl w:val="0"/>
+          <w:numId w:val="20"/>
+        </w:numPr>
+      </w:pPr>
+      <w:r>
+        <w:t># Protected</w:t>
+      </w:r>
+    </w:p>
+    <w:p>
+      <w:pPr>
+        <w:pStyle w:val="NoSpacing"/>
+        <w:numPr>
+          <w:ilvl w:val="0"/>
+          <w:numId w:val="20"/>
+        </w:numPr>
+      </w:pPr>
+      <w:r>
+        <w:t>– Private</w:t>
+      </w:r>
+    </w:p>
+    <w:p>
+      <w:pPr>
+        <w:pStyle w:val="NoSpacing"/>
+      </w:pPr>
+      <w:r>
+        <w:t>Relationships:</w:t>
+      </w:r>
+    </w:p>
+    <w:p>
+      <w:pPr>
+        <w:pStyle w:val="NoSpacing"/>
+      </w:pPr>
+      <w:r>
+        <w:t xml:space="preserve">Directed </w:t>
+      </w:r>
+    </w:p>
+    <w:p>
+      <w:pPr>
+        <w:pStyle w:val="NoSpacing"/>
+        <w:numPr>
+          <w:ilvl w:val="0"/>
+          <w:numId w:val="22"/>
+        </w:numPr>
+      </w:pPr>
+      <w:r>
+        <w:t>Generalization: an inheritance link indicating one class is a superclass of the other.</w:t>
+      </w:r>
+    </w:p>
+    <w:p>
+      <w:pPr>
+        <w:pStyle w:val="NoSpacing"/>
+      </w:pPr>
+      <w:r>
+        <w:drawing>
+          <wp:anchor distT="0" distB="0" distL="114300" distR="114300" simplePos="0" relativeHeight="251674624" behindDoc="0" locked="0" layoutInCell="1" allowOverlap="1" wp14:anchorId="146249C7" wp14:editId="19B5035A">
+            <wp:simplePos x="0" y="0"/>
+            <wp:positionH relativeFrom="column">
+              <wp:posOffset>3219450</wp:posOffset>
+            </wp:positionH>
+            <wp:positionV relativeFrom="paragraph">
+              <wp:posOffset>266700</wp:posOffset>
+            </wp:positionV>
+            <wp:extent cx="3005455" cy="1914525"/>
+            <wp:effectExtent l="0" t="0" r="4445" b="9525"/>
+            <wp:wrapSquare wrapText="bothSides"/>
+            <wp:docPr id="1" name="Picture 1"/>
+            <wp:cNvGraphicFramePr>
+              <a:graphicFrameLocks xmlns:a="http://schemas.openxmlformats.org/drawingml/2006/main" noChangeAspect="1"/>
+            </wp:cNvGraphicFramePr>
+            <a:graphic xmlns:a="http://schemas.openxmlformats.org/drawingml/2006/main">
+              <a:graphicData uri="http://schemas.openxmlformats.org/drawingml/2006/picture">
+                <pic:pic xmlns:pic="http://schemas.openxmlformats.org/drawingml/2006/picture">
+                  <pic:nvPicPr>
+                    <pic:cNvPr id="1" name=""/>
+                    <pic:cNvPicPr/>
+                  </pic:nvPicPr>
+                  <pic:blipFill rotWithShape="1">
+                    <a:blip r:embed="rId10"/>
+                    <a:srcRect t="1951"/>
+                    <a:stretch/>
+                  </pic:blipFill>
+                  <pic:spPr bwMode="auto">
+                    <a:xfrm>
+                      <a:off x="0" y="0"/>
+                      <a:ext cx="3005455" cy="1914525"/>
+                    </a:xfrm>
+                    <a:prstGeom prst="rect">
+                      <a:avLst/>
+                    </a:prstGeom>
+                    <a:ln>
+                      <a:noFill/>
+                    </a:ln>
+                    <a:extLst>
+                      <a:ext uri="{53640926-AAD7-44D8-BBD7-CCE9431645EC}">
+                        <a14:shadowObscured xmlns:a14="http://schemas.microsoft.com/office/drawing/2010/main"/>
+                      </a:ext>
+                    </a:extLst>
+                  </pic:spPr>
+                </pic:pic>
+              </a:graphicData>
+            </a:graphic>
+            <wp14:sizeRelH relativeFrom="margin">
+              <wp14:pctWidth>0</wp14:pctWidth>
+            </wp14:sizeRelH>
+            <wp14:sizeRelV relativeFrom="margin">
+              <wp14:pctHeight>0</wp14:pctHeight>
+            </wp14:sizeRelV>
+          </wp:anchor>
+        </w:drawing>
+      </w:r>
+      <w:r>
+        <w:t xml:space="preserve">Association: </w:t>
+      </w:r>
+    </w:p>
+    <w:p>
+      <w:pPr>
+        <w:pStyle w:val="NoSpacing"/>
+        <w:numPr>
+          <w:ilvl w:val="0"/>
+          <w:numId w:val="22"/>
+        </w:numPr>
+      </w:pPr>
+      <w:proofErr w:type="gramStart"/>
+      <w:r>
+        <w:t>a</w:t>
+      </w:r>
+      <w:proofErr w:type="gramEnd"/>
+      <w:r>
+        <w:t xml:space="preserve"> relationship between instances of the two classes. </w:t>
+      </w:r>
+      <w:proofErr w:type="spellStart"/>
+      <w:r>
+        <w:t>Eg</w:t>
+      </w:r>
+      <w:proofErr w:type="spellEnd"/>
+      <w:r>
+        <w:t xml:space="preserve">, if an instance of one class must know about the other to perform its work. </w:t>
+      </w:r>
+    </w:p>
+    <w:p>
+      <w:pPr>
+        <w:pStyle w:val="NoSpacing"/>
+        <w:numPr>
+          <w:ilvl w:val="1"/>
+          <w:numId w:val="22"/>
+        </w:numPr>
+      </w:pPr>
+      <w:r>
+        <mc:AlternateContent>
+          <mc:Choice Requires="wps">
+            <w:drawing>
+              <wp:anchor distT="0" distB="0" distL="114300" distR="114300" simplePos="0" relativeHeight="251676672" behindDoc="1" locked="0" layoutInCell="1" allowOverlap="1" wp14:anchorId="3B1D6A4A" wp14:editId="7283665B">
+                <wp:simplePos x="0" y="0"/>
+                <wp:positionH relativeFrom="column">
+                  <wp:posOffset>1819275</wp:posOffset>
+                </wp:positionH>
+                <wp:positionV relativeFrom="paragraph">
+                  <wp:posOffset>92075</wp:posOffset>
+                </wp:positionV>
+                <wp:extent cx="828675" cy="9525"/>
+                <wp:effectExtent l="0" t="0" r="28575" b="28575"/>
+                <wp:wrapNone/>
+                <wp:docPr id="10" name="Straight Connector 10"/>
+                <wp:cNvGraphicFramePr/>
+                <a:graphic xmlns:a="http://schemas.openxmlformats.org/drawingml/2006/main">
+                  <a:graphicData uri="http://schemas.microsoft.com/office/word/2010/wordprocessingShape">
+                    <wps:wsp>
+                      <wps:cNvCnPr/>
+                      <wps:spPr>
+                        <a:xfrm>
+                          <a:off x="0" y="0"/>
+                          <a:ext cx="828675" cy="9525"/>
+                        </a:xfrm>
+                        <a:prstGeom prst="line">
+                          <a:avLst/>
+                        </a:prstGeom>
+                        <a:ln w="19050">
+                          <a:solidFill>
+                            <a:schemeClr val="tx1"/>
+                          </a:solidFill>
+                        </a:ln>
+                      </wps:spPr>
+                      <wps:style>
+                        <a:lnRef idx="1">
+                          <a:schemeClr val="accent1"/>
+                        </a:lnRef>
+                        <a:fillRef idx="0">
+                          <a:schemeClr val="accent1"/>
+                        </a:fillRef>
+                        <a:effectRef idx="0">
+                          <a:schemeClr val="accent1"/>
+                        </a:effectRef>
+                        <a:fontRef idx="minor">
+                          <a:schemeClr val="tx1"/>
+                        </a:fontRef>
+                      </wps:style>
+                      <wps:bodyPr/>
+                    </wps:wsp>
+                  </a:graphicData>
+                </a:graphic>
+              </wp:anchor>
+            </w:drawing>
+          </mc:Choice>
+          <mc:Fallback>
+            <w:pict>
+              <v:line w14:anchorId="0BD569E0" id="Straight Connector 10" o:spid="_x0000_s1026" style="position:absolute;z-index:-251639808;visibility:visible;mso-wrap-style:square;mso-wrap-distance-left:9pt;mso-wrap-distance-top:0;mso-wrap-distance-right:9pt;mso-wrap-distance-bottom:0;mso-position-horizontal:absolute;mso-position-horizontal-relative:text;mso-position-vertical:absolute;mso-position-vertical-relative:text" from="143.25pt,7.25pt" to="208.5pt,8pt" o:gfxdata="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" strokecolor="black [3213]" strokeweight="1.5pt">
+                <v:stroke joinstyle="miter"/>
+              </v:line>
+            </w:pict>
+          </mc:Fallback>
+        </mc:AlternateContent>
+      </w:r>
+      <w:r>
+        <w:t xml:space="preserve">Bi-directional </w:t>
+      </w:r>
+    </w:p>
+    <w:p>
+      <w:pPr>
+        <w:pStyle w:val="NoSpacing"/>
+        <w:numPr>
+          <w:ilvl w:val="1"/>
+          <w:numId w:val="22"/>
+        </w:numPr>
+      </w:pPr>
+      <w:r>
+        <w:rPr>
+          <w:noProof/>
+          <w:lang w:eastAsia="en-GB"/>
+        </w:rPr>
+        <mc:AlternateContent>
+          <mc:Choice Requires="wps">
+            <w:drawing>
+              <wp:anchor distT="0" distB="0" distL="114300" distR="114300" simplePos="0" relativeHeight="251679744" behindDoc="0" locked="0" layoutInCell="1" allowOverlap="1" wp14:anchorId="5EAD2FA0" wp14:editId="350900BE">
+                <wp:simplePos x="0" y="0"/>
+                <wp:positionH relativeFrom="column">
+                  <wp:posOffset>1695450</wp:posOffset>
+                </wp:positionH>
+                <wp:positionV relativeFrom="paragraph">
+                  <wp:posOffset>90170</wp:posOffset>
+                </wp:positionV>
+                <wp:extent cx="723900" cy="0"/>
+                <wp:effectExtent l="0" t="95250" r="0" b="114300"/>
+                <wp:wrapNone/>
+                <wp:docPr id="12" name="Straight Arrow Connector 12"/>
+                <wp:cNvGraphicFramePr/>
+                <a:graphic xmlns:a="http://schemas.openxmlformats.org/drawingml/2006/main">
+                  <a:graphicData uri="http://schemas.microsoft.com/office/word/2010/wordprocessingShape">
+                    <wps:wsp>
+                      <wps:cNvCnPr/>
+                      <wps:spPr>
+                        <a:xfrm>
+                          <a:off x="0" y="0"/>
+                          <a:ext cx="723900" cy="0"/>
+                        </a:xfrm>
+                        <a:prstGeom prst="straightConnector1">
+                          <a:avLst/>
+                        </a:prstGeom>
+                        <a:ln>
+                          <a:solidFill>
+                            <a:schemeClr val="tx1"/>
+                          </a:solidFill>
+                          <a:tailEnd type="stealth" w="lg" len="lg"/>
+                        </a:ln>
+                      </wps:spPr>
+                      <wps:style>
+                        <a:lnRef idx="1">
+                          <a:schemeClr val="accent1"/>
+                        </a:lnRef>
+                        <a:fillRef idx="0">
+                          <a:schemeClr val="accent1"/>
+                        </a:fillRef>
+                        <a:effectRef idx="0">
+                          <a:schemeClr val="accent1"/>
+                        </a:effectRef>
+                        <a:fontRef idx="minor">
+                          <a:schemeClr val="tx1"/>
+                        </a:fontRef>
+                      </wps:style>
+                      <wps:bodyPr/>
+                    </wps:wsp>
+                  </a:graphicData>
+                </a:graphic>
+              </wp:anchor>
+            </w:drawing>
+          </mc:Choice>
+          <mc:Fallback>
+            <w:pict>
+              <v:shape w14:anchorId="52B7A105" id="Straight Arrow Connector 12" o:spid="_x0000_s1026" type="#_x0000_t32" style="position:absolute;margin-left:133.5pt;margin-top:7.1pt;width:57pt;height:0;z-index:251679744;visibility:visible;mso-wrap-style:square;mso-wrap-distance-left:9pt;mso-wrap-distance-top:0;mso-wrap-distance-right:9pt;mso-wrap-distance-bottom:0;mso-position-horizontal:absolute;mso-position-horizontal-relative:text;mso-position-vertical:absolute;mso-position-vertical-relative:text" o:gfxdata="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" strokecolor="black [3213]" strokeweight=".5pt">
+                <v:stroke endarrow="classic" endarrowwidth="wide" endarrowlength="long" joinstyle="miter"/>
+              </v:shape>
+            </w:pict>
+          </mc:Fallback>
+        </mc:AlternateContent>
+      </w:r>
+      <w:proofErr w:type="spellStart"/>
+      <w:r>
+        <w:t>Uni</w:t>
+      </w:r>
+      <w:proofErr w:type="spellEnd"/>
+      <w:r>
+        <w:t>-directional</w:t>
+      </w:r>
+      <w:r>
+        <mc:AlternateContent>
+          <mc:Choice Requires="wps">
+            <w:drawing>
+              <wp:anchor distT="0" distB="0" distL="114300" distR="114300" simplePos="0" relativeHeight="251677696" behindDoc="0" locked="0" layoutInCell="1" allowOverlap="1" wp14:anchorId="69F5EBDF" wp14:editId="1A66C2B9">
+                <wp:simplePos x="0" y="0"/>
+                <wp:positionH relativeFrom="column">
+                  <wp:posOffset>-1990725</wp:posOffset>
+                </wp:positionH>
+                <wp:positionV relativeFrom="paragraph">
+                  <wp:posOffset>450215</wp:posOffset>
+                </wp:positionV>
+                <wp:extent cx="723900" cy="0"/>
+                <wp:effectExtent l="0" t="95250" r="0" b="114300"/>
+                <wp:wrapNone/>
+                <wp:docPr id="11" name="Straight Arrow Connector 11"/>
+                <wp:cNvGraphicFramePr/>
+                <a:graphic xmlns:a="http://schemas.openxmlformats.org/drawingml/2006/main">
+                  <a:graphicData uri="http://schemas.microsoft.com/office/word/2010/wordprocessingShape">
+                    <wps:wsp>
+                      <wps:cNvCnPr/>
+                      <wps:spPr>
+                        <a:xfrm>
+                          <a:off x="0" y="0"/>
+                          <a:ext cx="723900" cy="0"/>
+                        </a:xfrm>
+                        <a:prstGeom prst="straightConnector1">
+                          <a:avLst/>
+                        </a:prstGeom>
+                        <a:ln>
+                          <a:solidFill>
+                            <a:schemeClr val="tx1"/>
+                          </a:solidFill>
+                          <a:tailEnd type="stealth" w="lg" len="lg"/>
+                        </a:ln>
+                      </wps:spPr>
+                      <wps:style>
+                        <a:lnRef idx="1">
+                          <a:schemeClr val="accent1"/>
+                        </a:lnRef>
+                        <a:fillRef idx="0">
+                          <a:schemeClr val="accent1"/>
+                        </a:fillRef>
+                        <a:effectRef idx="0">
+                          <a:schemeClr val="accent1"/>
+                        </a:effectRef>
+                        <a:fontRef idx="minor">
+                          <a:schemeClr val="tx1"/>
+                        </a:fontRef>
+                      </wps:style>
+                      <wps:bodyPr/>
+                    </wps:wsp>
+                  </a:graphicData>
+                </a:graphic>
+              </wp:anchor>
+            </w:drawing>
+          </mc:Choice>
+          <mc:Fallback>
+            <w:pict>
+              <v:shape w14:anchorId="2F2BE865" id="Straight Arrow Connector 11" o:spid="_x0000_s1026" type="#_x0000_t32" style="position:absolute;margin-left:-156.75pt;margin-top:35.45pt;width:57pt;height:0;z-index:251677696;visibility:visible;mso-wrap-style:square;mso-wrap-distance-left:9pt;mso-wrap-distance-top:0;mso-wrap-distance-right:9pt;mso-wrap-distance-bottom:0;mso-position-horizontal:absolute;mso-position-horizontal-relative:text;mso-position-vertical:absolute;mso-position-vertical-relative:text" o:gfxdata="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" strokecolor="black [3213]" strokeweight=".5pt">
+                <v:stroke endarrow="classic" endarrowwidth="wide" endarrowlength="long" joinstyle="miter"/>
+              </v:shape>
+            </w:pict>
+          </mc:Fallback>
+        </mc:AlternateContent>
+      </w:r>
+    </w:p>
+    <w:p>
+      <w:pPr>
+        <w:pStyle w:val="NoSpacing"/>
+        <w:numPr>
+          <w:ilvl w:val="0"/>
+          <w:numId w:val="22"/>
+        </w:numPr>
+      </w:pPr>
+      <w:r>
+        <w:t>Aggregation: association where one class belongs to a collection</w:t>
+      </w:r>
+    </w:p>
+    <w:p>
+      <w:pPr>
+        <w:pStyle w:val="NoSpacing"/>
+        <w:numPr>
+          <w:ilvl w:val="0"/>
+          <w:numId w:val="22"/>
+        </w:numPr>
+      </w:pPr>
+      <w:r>
+        <w:t xml:space="preserve">Composition: ‘strong’ form of aggregation. Whole/part relationship. </w:t>
+      </w:r>
+    </w:p>
+    <w:p>
+      <w:pPr>
+        <w:pStyle w:val="NoSpacing"/>
+      </w:pPr>
+    </w:p>
+    <w:p>
+      <w:pPr>
+        <w:pStyle w:val="NoSpacing"/>
+      </w:pPr>
+      <w:r>
+        <w:t>Class Diagrams</w:t>
+      </w:r>
+    </w:p>
+    <w:p>
+      <w:pPr>
+        <w:pStyle w:val="NoSpacing"/>
+      </w:pPr>
+      <w:r>
+        <w:t xml:space="preserve">+ </w:t>
+      </w:r>
+      <w:proofErr w:type="gramStart"/>
+      <w:r>
+        <w:t>easy</w:t>
+      </w:r>
+      <w:proofErr w:type="gramEnd"/>
+      <w:r>
+        <w:t xml:space="preserve"> to discover related data and attributes</w:t>
+      </w:r>
+    </w:p>
+    <w:p>
+      <w:pPr>
+        <w:pStyle w:val="NoSpacing"/>
+      </w:pPr>
+      <w:r>
+        <w:t>+ gets a quick picture of important entities</w:t>
+      </w:r>
+    </w:p>
+    <w:p>
+      <w:pPr>
+        <w:pStyle w:val="NoSpacing"/>
+      </w:pPr>
+      <w:r>
+        <w:t>+ see whether you have too few/many classes</w:t>
+      </w:r>
+    </w:p>
+    <w:p>
+      <w:pPr>
+        <w:pStyle w:val="NoSpacing"/>
+      </w:pPr>
+      <w:r>
+        <w:t>+ see whether the relationships between objects are too complex</w:t>
+      </w:r>
+    </w:p>
+    <w:p>
+      <w:pPr>
+        <w:pStyle w:val="NoSpacing"/>
+      </w:pPr>
+      <w:r>
+        <w:t xml:space="preserve">+ </w:t>
+      </w:r>
+      <w:proofErr w:type="gramStart"/>
+      <w:r>
+        <w:t>spot</w:t>
+      </w:r>
+      <w:proofErr w:type="gramEnd"/>
+      <w:r>
+        <w:t xml:space="preserve"> indecencies between one class/object and another</w:t>
+      </w:r>
+    </w:p>
+    <w:p>
+      <w:pPr>
+        <w:pStyle w:val="NoSpacing"/>
+      </w:pPr>
+      <w:r>
+        <w:t>- doesn’t discover algorithmic (not data-driven) behaviour</w:t>
+      </w:r>
+    </w:p>
+    <w:p>
+      <w:pPr>
+        <w:pStyle w:val="NoSpacing"/>
+      </w:pPr>
+      <w:r>
+        <w:t>- doesn’t find the flow of steps for objects to solve a given problem</w:t>
+      </w:r>
+    </w:p>
+    <w:p>
+      <w:pPr>
+        <w:pStyle w:val="NoSpacing"/>
+      </w:pPr>
+      <w:r>
+        <w:t>- doesn’t understand the apps overall control flow (event driven/sequential?)</w:t>
+      </w:r>
+    </w:p>
+    <w:p>
+      <w:pPr>
+        <w:pStyle w:val="NoSpacing"/>
+      </w:pPr>
+    </w:p>
+    <w:p>
+      <w:pPr>
+        <w:pStyle w:val="NoSpacing"/>
+      </w:pPr>
+      <w:r>
+        <w:rPr>
+          <w:b/>
+        </w:rPr>
+        <w:t>State Machine Diagram</w:t>
+      </w:r>
+      <w:r>
+        <w:rPr>
+          <w:b/>
+        </w:rPr>
+        <w:t xml:space="preserve"> </w:t>
+      </w:r>
+      <w:r>
+        <w:t>–</w:t>
+      </w:r>
+      <w:r>
+        <w:t xml:space="preserve"> </w:t>
+      </w:r>
+      <w:r>
+        <w:t>graph where nodes correspond to states and directed arcs correspond to transitions labelled with event names. Visualise how objects respond to stimuli</w:t>
+      </w:r>
+    </w:p>
+    <w:p>
+      <w:pPr>
+        <w:pStyle w:val="NoSpacing"/>
+        <w:numPr>
+          <w:ilvl w:val="0"/>
+          <w:numId w:val="23"/>
+        </w:numPr>
+      </w:pPr>
+      <w:r>
+        <w:t>State: duration of time during which an object is doing an action</w:t>
+      </w:r>
+    </w:p>
+    <w:p>
+      <w:pPr>
+        <w:pStyle w:val="NoSpacing"/>
+        <w:numPr>
+          <w:ilvl w:val="0"/>
+          <w:numId w:val="23"/>
+        </w:numPr>
+      </w:pPr>
+      <w:r>
+        <w:t xml:space="preserve">Event: </w:t>
+      </w:r>
+      <w:r>
+        <w:t>occurs at a point in time and transmits information from one object to another</w:t>
+      </w:r>
+    </w:p>
+    <w:p>
+      <w:pPr>
+        <w:pStyle w:val="NoSpacing"/>
+        <w:numPr>
+          <w:ilvl w:val="0"/>
+          <w:numId w:val="23"/>
+        </w:numPr>
+      </w:pPr>
+      <w:r>
+        <w:t>Action: occurs in response to an event and cannot be interrupted</w:t>
+      </w:r>
+    </w:p>
+    <w:p>
+      <w:pPr>
+        <w:pStyle w:val="NoSpacing"/>
+        <w:numPr>
+          <w:ilvl w:val="0"/>
+          <w:numId w:val="23"/>
+        </w:numPr>
+      </w:pPr>
+      <w:r>
+        <w:t xml:space="preserve">Activity: is an operation with certain duration that can be interrupted by another activity </w:t>
+      </w:r>
+    </w:p>
+    <w:p>
+      <w:pPr>
+        <w:pStyle w:val="NoSpacing"/>
+        <w:numPr>
+          <w:ilvl w:val="0"/>
+          <w:numId w:val="23"/>
+        </w:numPr>
+      </w:pPr>
+      <w:r>
+        <w:t>Guard: logical condition placed before a transition (true/false)</w:t>
+      </w:r>
+    </w:p>
+    <w:p>
+      <w:pPr>
+        <w:pStyle w:val="NoSpacing"/>
+        <w:rPr>
+          <w:b/>
+        </w:rPr>
+      </w:pPr>
+    </w:p>
+    <w:p>
+      <w:pPr>
+        <w:pStyle w:val="NoSpacing"/>
+        <w:rPr>
+          <w:b/>
+        </w:rPr>
+      </w:pPr>
+      <w:r>
+        <w:rPr>
+          <w:b/>
+        </w:rPr>
+        <w:t>Sequence Diagram</w:t>
+      </w:r>
+    </w:p>
+    <w:p>
+      <w:pPr>
+        <w:pStyle w:val="NoSpacing"/>
+        <w:rPr>
+          <w:b/>
+        </w:rPr>
+      </w:pPr>
+      <w:r>
+        <w:t>Object interactions</w:t>
+      </w:r>
+      <w:r>
+        <w:t xml:space="preserve"> </w:t>
+      </w:r>
+    </w:p>
+    <w:p>
+      <w:pPr>
+        <w:pStyle w:val="NoSpacing"/>
+        <w:numPr>
+          <w:ilvl w:val="0"/>
+          <w:numId w:val="24"/>
+        </w:numPr>
+      </w:pPr>
+      <w:r>
+        <w:t>Self-call – a message that an object sends to itself</w:t>
+      </w:r>
+    </w:p>
+    <w:p>
+      <w:pPr>
+        <w:pStyle w:val="NoSpacing"/>
+        <w:numPr>
+          <w:ilvl w:val="0"/>
+          <w:numId w:val="24"/>
+        </w:numPr>
+      </w:pPr>
+      <w:r>
+        <w:t>Condition – indicates when a message is sent (only sent is condition is true)</w:t>
+      </w:r>
+    </w:p>
+    <w:p>
+      <w:pPr>
+        <w:pStyle w:val="NoSpacing"/>
+      </w:pPr>
+      <w:r>
+        <w:t>Object life span</w:t>
+      </w:r>
+    </w:p>
+    <w:p>
+      <w:pPr>
+        <w:pStyle w:val="NoSpacing"/>
+        <w:numPr>
+          <w:ilvl w:val="0"/>
+          <w:numId w:val="25"/>
+        </w:numPr>
+      </w:pPr>
+      <w:r>
+        <w:t>Lifelines (dotted lines)</w:t>
+      </w:r>
+    </w:p>
+    <w:p>
+      <w:pPr>
+        <w:pStyle w:val="NoSpacing"/>
+        <w:numPr>
+          <w:ilvl w:val="0"/>
+          <w:numId w:val="25"/>
+        </w:numPr>
+      </w:pPr>
+      <w:r>
+        <w:t>Messages (arrows, direction indication direction of call)</w:t>
+      </w:r>
+    </w:p>
+    <w:p>
+      <w:pPr>
+        <w:pStyle w:val="NoSpacing"/>
+        <w:numPr>
+          <w:ilvl w:val="0"/>
+          <w:numId w:val="25"/>
+        </w:numPr>
+      </w:pPr>
+      <w:r>
+        <w:t>Activation bar (rectangles)</w:t>
+      </w:r>
+    </w:p>
+    <w:p>
+      <w:pPr>
+        <w:pStyle w:val="NoSpacing"/>
+        <w:numPr>
+          <w:ilvl w:val="0"/>
+          <w:numId w:val="25"/>
+        </w:numPr>
+      </w:pPr>
+      <w:r>
+        <w:t>Depletion (placing an X on lifeline. Objects life ends at that point)</w:t>
+      </w:r>
+    </w:p>
+    <w:p>
+      <w:pPr>
+        <w:pStyle w:val="NoSpacing"/>
+        <w:rPr>
+          <w:b/>
+        </w:rPr>
+      </w:pPr>
+      <w:r>
+        <w:rPr>
+          <w:b/>
+        </w:rPr>
+        <w:lastRenderedPageBreak/>
+        <w:t>[</w:t>
+      </w:r>
+      <w:proofErr w:type="gramStart"/>
+      <w:r>
+        <w:rPr>
+          <w:b/>
+        </w:rPr>
+        <w:t>MORE BLOODY</w:t>
+      </w:r>
+      <w:proofErr w:type="gramEnd"/>
+      <w:r>
+        <w:rPr>
+          <w:b/>
+        </w:rPr>
+        <w:t xml:space="preserve"> UML]</w:t>
+      </w:r>
+    </w:p>
+    <w:p>
+      <w:pPr>
+        <w:pStyle w:val="NoSpacing"/>
+      </w:pPr>
     </w:p>
     <w:p>
       <w:pPr>
@@ -1295,6 +2753,119 @@
 <file path=word/numbering.xml><?xml version="1.0" encoding="utf-8"?>
 <w:numbering xmlns:wpc="http://schemas.microsoft.com/office/word/2010/wordprocessingCanvas" xmlns:mc="http://schemas.openxmlformats.org/markup-compatibility/2006" xmlns:o="urn:schemas-microsoft-com:office:office" xmlns:r="http://schemas.openxmlformats.org/officeDocument/2006/relationships" xmlns:m="http://schemas.openxmlformats.org/officeDocument/2006/math" xmlns:v="urn:schemas-microsoft-com:vml" xmlns:wp14="http://schemas.microsoft.com/office/word/2010/wordprocessingDrawing" xmlns:wp="http://schemas.openxmlformats.org/drawingml/2006/wordprocessingDrawing" xmlns:w10="urn:schemas-microsoft-com:office:word" xmlns:w="http://schemas.openxmlformats.org/wordprocessingml/2006/main" xmlns:w14="http://schemas.microsoft.com/office/word/2010/wordml" xmlns:w15="http://schemas.microsoft.com/office/word/2012/wordml" xmlns:wpg="http://schemas.microsoft.com/office/word/2010/wordprocessingGroup" xmlns:wpi="http://schemas.microsoft.com/office/word/2010/wordprocessingInk" xmlns:wne="http://schemas.microsoft.com/office/word/2006/wordml" xmlns:wps="http://schemas.microsoft.com/office/word/2010/wordprocessingShape" mc:Ignorable="w14 w15 wp14">
   <w:abstractNum w:abstractNumId="0" w15:restartNumberingAfterBreak="0">
+    <w:nsid w:val="05606AF2"/>
+    <w:multiLevelType w:val="hybridMultilevel"/>
+    <w:tmpl w:val="2CDA050C"/>
+    <w:lvl w:ilvl="0" w:tplc="08090001">
+      <w:start w:val="1"/>
+      <w:numFmt w:val="bullet"/>
+      <w:lvlText w:val=""/>
+      <w:lvlJc w:val="left"/>
+      <w:pPr>
+        <w:ind w:left="720" w:hanging="360"/>
+      </w:pPr>
+      <w:rPr>
+        <w:rFonts w:ascii="Symbol" w:hAnsi="Symbol" w:hint="default"/>
+      </w:rPr>
+    </w:lvl>
+    <w:lvl w:ilvl="1" w:tplc="08090003" w:tentative="1">
+      <w:start w:val="1"/>
+      <w:numFmt w:val="bullet"/>
+      <w:lvlText w:val="o"/>
+      <w:lvlJc w:val="left"/>
+      <w:pPr>
+        <w:ind w:left="1440" w:hanging="360"/>
+      </w:pPr>
+      <w:rPr>
+        <w:rFonts w:ascii="Courier New" w:hAnsi="Courier New" w:cs="Courier New" w:hint="default"/>
+      </w:rPr>
+    </w:lvl>
+    <w:lvl w:ilvl="2" w:tplc="08090005" w:tentative="1">
+      <w:start w:val="1"/>
+      <w:numFmt w:val="bullet"/>
+      <w:lvlText w:val=""/>
+      <w:lvlJc w:val="left"/>
+      <w:pPr>
+        <w:ind w:left="2160" w:hanging="360"/>
+      </w:pPr>
+      <w:rPr>
+        <w:rFonts w:ascii="Wingdings" w:hAnsi="Wingdings" w:hint="default"/>
+      </w:rPr>
+    </w:lvl>
+    <w:lvl w:ilvl="3" w:tplc="08090001" w:tentative="1">
+      <w:start w:val="1"/>
+      <w:numFmt w:val="bullet"/>
+      <w:lvlText w:val=""/>
+      <w:lvlJc w:val="left"/>
+      <w:pPr>
+        <w:ind w:left="2880" w:hanging="360"/>
+      </w:pPr>
+      <w:rPr>
+        <w:rFonts w:ascii="Symbol" w:hAnsi="Symbol" w:hint="default"/>
+      </w:rPr>
+    </w:lvl>
+    <w:lvl w:ilvl="4" w:tplc="08090003" w:tentative="1">
+      <w:start w:val="1"/>
+      <w:numFmt w:val="bullet"/>
+      <w:lvlText w:val="o"/>
+      <w:lvlJc w:val="left"/>
+      <w:pPr>
+        <w:ind w:left="3600" w:hanging="360"/>
+      </w:pPr>
+      <w:rPr>
+        <w:rFonts w:ascii="Courier New" w:hAnsi="Courier New" w:cs="Courier New" w:hint="default"/>
+      </w:rPr>
+    </w:lvl>
+    <w:lvl w:ilvl="5" w:tplc="08090005" w:tentative="1">
+      <w:start w:val="1"/>
+      <w:numFmt w:val="bullet"/>
+      <w:lvlText w:val=""/>
+      <w:lvlJc w:val="left"/>
+      <w:pPr>
+        <w:ind w:left="4320" w:hanging="360"/>
+      </w:pPr>
+      <w:rPr>
+        <w:rFonts w:ascii="Wingdings" w:hAnsi="Wingdings" w:hint="default"/>
+      </w:rPr>
+    </w:lvl>
+    <w:lvl w:ilvl="6" w:tplc="08090001" w:tentative="1">
+      <w:start w:val="1"/>
+      <w:numFmt w:val="bullet"/>
+      <w:lvlText w:val=""/>
+      <w:lvlJc w:val="left"/>
+      <w:pPr>
+        <w:ind w:left="5040" w:hanging="360"/>
+      </w:pPr>
+      <w:rPr>
+        <w:rFonts w:ascii="Symbol" w:hAnsi="Symbol" w:hint="default"/>
+      </w:rPr>
+    </w:lvl>
+    <w:lvl w:ilvl="7" w:tplc="08090003" w:tentative="1">
+      <w:start w:val="1"/>
+      <w:numFmt w:val="bullet"/>
+      <w:lvlText w:val="o"/>
+      <w:lvlJc w:val="left"/>
+      <w:pPr>
+        <w:ind w:left="5760" w:hanging="360"/>
+      </w:pPr>
+      <w:rPr>
+        <w:rFonts w:ascii="Courier New" w:hAnsi="Courier New" w:cs="Courier New" w:hint="default"/>
+      </w:rPr>
+    </w:lvl>
+    <w:lvl w:ilvl="8" w:tplc="08090005" w:tentative="1">
+      <w:start w:val="1"/>
+      <w:numFmt w:val="bullet"/>
+      <w:lvlText w:val=""/>
+      <w:lvlJc w:val="left"/>
+      <w:pPr>
+        <w:ind w:left="6480" w:hanging="360"/>
+      </w:pPr>
+      <w:rPr>
+        <w:rFonts w:ascii="Wingdings" w:hAnsi="Wingdings" w:hint="default"/>
+      </w:rPr>
+    </w:lvl>
+  </w:abstractNum>
+  <w:abstractNum w:abstractNumId="1" w15:restartNumberingAfterBreak="0">
     <w:nsid w:val="07090587"/>
     <w:multiLevelType w:val="hybridMultilevel"/>
     <w:tmpl w:val="8B4C8C48"/>
@@ -1407,7 +2978,120 @@
       </w:rPr>
     </w:lvl>
   </w:abstractNum>
-  <w:abstractNum w:abstractNumId="1" w15:restartNumberingAfterBreak="0">
+  <w:abstractNum w:abstractNumId="2" w15:restartNumberingAfterBreak="0">
+    <w:nsid w:val="11CA2C56"/>
+    <w:multiLevelType w:val="hybridMultilevel"/>
+    <w:tmpl w:val="387AFBC0"/>
+    <w:lvl w:ilvl="0" w:tplc="08090001">
+      <w:start w:val="1"/>
+      <w:numFmt w:val="bullet"/>
+      <w:lvlText w:val=""/>
+      <w:lvlJc w:val="left"/>
+      <w:pPr>
+        <w:ind w:left="720" w:hanging="360"/>
+      </w:pPr>
+      <w:rPr>
+        <w:rFonts w:ascii="Symbol" w:hAnsi="Symbol" w:hint="default"/>
+      </w:rPr>
+    </w:lvl>
+    <w:lvl w:ilvl="1" w:tplc="08090003" w:tentative="1">
+      <w:start w:val="1"/>
+      <w:numFmt w:val="bullet"/>
+      <w:lvlText w:val="o"/>
+      <w:lvlJc w:val="left"/>
+      <w:pPr>
+        <w:ind w:left="1440" w:hanging="360"/>
+      </w:pPr>
+      <w:rPr>
+        <w:rFonts w:ascii="Courier New" w:hAnsi="Courier New" w:cs="Courier New" w:hint="default"/>
+      </w:rPr>
+    </w:lvl>
+    <w:lvl w:ilvl="2" w:tplc="08090005" w:tentative="1">
+      <w:start w:val="1"/>
+      <w:numFmt w:val="bullet"/>
+      <w:lvlText w:val=""/>
+      <w:lvlJc w:val="left"/>
+      <w:pPr>
+        <w:ind w:left="2160" w:hanging="360"/>
+      </w:pPr>
+      <w:rPr>
+        <w:rFonts w:ascii="Wingdings" w:hAnsi="Wingdings" w:hint="default"/>
+      </w:rPr>
+    </w:lvl>
+    <w:lvl w:ilvl="3" w:tplc="08090001" w:tentative="1">
+      <w:start w:val="1"/>
+      <w:numFmt w:val="bullet"/>
+      <w:lvlText w:val=""/>
+      <w:lvlJc w:val="left"/>
+      <w:pPr>
+        <w:ind w:left="2880" w:hanging="360"/>
+      </w:pPr>
+      <w:rPr>
+        <w:rFonts w:ascii="Symbol" w:hAnsi="Symbol" w:hint="default"/>
+      </w:rPr>
+    </w:lvl>
+    <w:lvl w:ilvl="4" w:tplc="08090003" w:tentative="1">
+      <w:start w:val="1"/>
+      <w:numFmt w:val="bullet"/>
+      <w:lvlText w:val="o"/>
+      <w:lvlJc w:val="left"/>
+      <w:pPr>
+        <w:ind w:left="3600" w:hanging="360"/>
+      </w:pPr>
+      <w:rPr>
+        <w:rFonts w:ascii="Courier New" w:hAnsi="Courier New" w:cs="Courier New" w:hint="default"/>
+      </w:rPr>
+    </w:lvl>
+    <w:lvl w:ilvl="5" w:tplc="08090005" w:tentative="1">
+      <w:start w:val="1"/>
+      <w:numFmt w:val="bullet"/>
+      <w:lvlText w:val=""/>
+      <w:lvlJc w:val="left"/>
+      <w:pPr>
+        <w:ind w:left="4320" w:hanging="360"/>
+      </w:pPr>
+      <w:rPr>
+        <w:rFonts w:ascii="Wingdings" w:hAnsi="Wingdings" w:hint="default"/>
+      </w:rPr>
+    </w:lvl>
+    <w:lvl w:ilvl="6" w:tplc="08090001" w:tentative="1">
+      <w:start w:val="1"/>
+      <w:numFmt w:val="bullet"/>
+      <w:lvlText w:val=""/>
+      <w:lvlJc w:val="left"/>
+      <w:pPr>
+        <w:ind w:left="5040" w:hanging="360"/>
+      </w:pPr>
+      <w:rPr>
+        <w:rFonts w:ascii="Symbol" w:hAnsi="Symbol" w:hint="default"/>
+      </w:rPr>
+    </w:lvl>
+    <w:lvl w:ilvl="7" w:tplc="08090003" w:tentative="1">
+      <w:start w:val="1"/>
+      <w:numFmt w:val="bullet"/>
+      <w:lvlText w:val="o"/>
+      <w:lvlJc w:val="left"/>
+      <w:pPr>
+        <w:ind w:left="5760" w:hanging="360"/>
+      </w:pPr>
+      <w:rPr>
+        <w:rFonts w:ascii="Courier New" w:hAnsi="Courier New" w:cs="Courier New" w:hint="default"/>
+      </w:rPr>
+    </w:lvl>
+    <w:lvl w:ilvl="8" w:tplc="08090005" w:tentative="1">
+      <w:start w:val="1"/>
+      <w:numFmt w:val="bullet"/>
+      <w:lvlText w:val=""/>
+      <w:lvlJc w:val="left"/>
+      <w:pPr>
+        <w:ind w:left="6480" w:hanging="360"/>
+      </w:pPr>
+      <w:rPr>
+        <w:rFonts w:ascii="Wingdings" w:hAnsi="Wingdings" w:hint="default"/>
+      </w:rPr>
+    </w:lvl>
+  </w:abstractNum>
+  <w:abstractNum w:abstractNumId="3" w15:restartNumberingAfterBreak="0">
     <w:nsid w:val="13985D53"/>
     <w:multiLevelType w:val="hybridMultilevel"/>
     <w:tmpl w:val="203E5308"/>
@@ -1520,7 +3204,233 @@
       </w:rPr>
     </w:lvl>
   </w:abstractNum>
-  <w:abstractNum w:abstractNumId="2" w15:restartNumberingAfterBreak="0">
+  <w:abstractNum w:abstractNumId="4" w15:restartNumberingAfterBreak="0">
+    <w:nsid w:val="175419D8"/>
+    <w:multiLevelType w:val="hybridMultilevel"/>
+    <w:tmpl w:val="63DC8D7A"/>
+    <w:lvl w:ilvl="0" w:tplc="08090001">
+      <w:start w:val="1"/>
+      <w:numFmt w:val="bullet"/>
+      <w:lvlText w:val=""/>
+      <w:lvlJc w:val="left"/>
+      <w:pPr>
+        <w:ind w:left="720" w:hanging="360"/>
+      </w:pPr>
+      <w:rPr>
+        <w:rFonts w:ascii="Symbol" w:hAnsi="Symbol" w:hint="default"/>
+      </w:rPr>
+    </w:lvl>
+    <w:lvl w:ilvl="1" w:tplc="08090003" w:tentative="1">
+      <w:start w:val="1"/>
+      <w:numFmt w:val="bullet"/>
+      <w:lvlText w:val="o"/>
+      <w:lvlJc w:val="left"/>
+      <w:pPr>
+        <w:ind w:left="1440" w:hanging="360"/>
+      </w:pPr>
+      <w:rPr>
+        <w:rFonts w:ascii="Courier New" w:hAnsi="Courier New" w:cs="Courier New" w:hint="default"/>
+      </w:rPr>
+    </w:lvl>
+    <w:lvl w:ilvl="2" w:tplc="08090005" w:tentative="1">
+      <w:start w:val="1"/>
+      <w:numFmt w:val="bullet"/>
+      <w:lvlText w:val=""/>
+      <w:lvlJc w:val="left"/>
+      <w:pPr>
+        <w:ind w:left="2160" w:hanging="360"/>
+      </w:pPr>
+      <w:rPr>
+        <w:rFonts w:ascii="Wingdings" w:hAnsi="Wingdings" w:hint="default"/>
+      </w:rPr>
+    </w:lvl>
+    <w:lvl w:ilvl="3" w:tplc="08090001" w:tentative="1">
+      <w:start w:val="1"/>
+      <w:numFmt w:val="bullet"/>
+      <w:lvlText w:val=""/>
+      <w:lvlJc w:val="left"/>
+      <w:pPr>
+        <w:ind w:left="2880" w:hanging="360"/>
+      </w:pPr>
+      <w:rPr>
+        <w:rFonts w:ascii="Symbol" w:hAnsi="Symbol" w:hint="default"/>
+      </w:rPr>
+    </w:lvl>
+    <w:lvl w:ilvl="4" w:tplc="08090003" w:tentative="1">
+      <w:start w:val="1"/>
+      <w:numFmt w:val="bullet"/>
+      <w:lvlText w:val="o"/>
+      <w:lvlJc w:val="left"/>
+      <w:pPr>
+        <w:ind w:left="3600" w:hanging="360"/>
+      </w:pPr>
+      <w:rPr>
+        <w:rFonts w:ascii="Courier New" w:hAnsi="Courier New" w:cs="Courier New" w:hint="default"/>
+      </w:rPr>
+    </w:lvl>
+    <w:lvl w:ilvl="5" w:tplc="08090005" w:tentative="1">
+      <w:start w:val="1"/>
+      <w:numFmt w:val="bullet"/>
+      <w:lvlText w:val=""/>
+      <w:lvlJc w:val="left"/>
+      <w:pPr>
+        <w:ind w:left="4320" w:hanging="360"/>
+      </w:pPr>
+      <w:rPr>
+        <w:rFonts w:ascii="Wingdings" w:hAnsi="Wingdings" w:hint="default"/>
+      </w:rPr>
+    </w:lvl>
+    <w:lvl w:ilvl="6" w:tplc="08090001" w:tentative="1">
+      <w:start w:val="1"/>
+      <w:numFmt w:val="bullet"/>
+      <w:lvlText w:val=""/>
+      <w:lvlJc w:val="left"/>
+      <w:pPr>
+        <w:ind w:left="5040" w:hanging="360"/>
+      </w:pPr>
+      <w:rPr>
+        <w:rFonts w:ascii="Symbol" w:hAnsi="Symbol" w:hint="default"/>
+      </w:rPr>
+    </w:lvl>
+    <w:lvl w:ilvl="7" w:tplc="08090003" w:tentative="1">
+      <w:start w:val="1"/>
+      <w:numFmt w:val="bullet"/>
+      <w:lvlText w:val="o"/>
+      <w:lvlJc w:val="left"/>
+      <w:pPr>
+        <w:ind w:left="5760" w:hanging="360"/>
+      </w:pPr>
+      <w:rPr>
+        <w:rFonts w:ascii="Courier New" w:hAnsi="Courier New" w:cs="Courier New" w:hint="default"/>
+      </w:rPr>
+    </w:lvl>
+    <w:lvl w:ilvl="8" w:tplc="08090005" w:tentative="1">
+      <w:start w:val="1"/>
+      <w:numFmt w:val="bullet"/>
+      <w:lvlText w:val=""/>
+      <w:lvlJc w:val="left"/>
+      <w:pPr>
+        <w:ind w:left="6480" w:hanging="360"/>
+      </w:pPr>
+      <w:rPr>
+        <w:rFonts w:ascii="Wingdings" w:hAnsi="Wingdings" w:hint="default"/>
+      </w:rPr>
+    </w:lvl>
+  </w:abstractNum>
+  <w:abstractNum w:abstractNumId="5" w15:restartNumberingAfterBreak="0">
+    <w:nsid w:val="1A8A43CC"/>
+    <w:multiLevelType w:val="hybridMultilevel"/>
+    <w:tmpl w:val="F904971C"/>
+    <w:lvl w:ilvl="0" w:tplc="08090001">
+      <w:start w:val="1"/>
+      <w:numFmt w:val="bullet"/>
+      <w:lvlText w:val=""/>
+      <w:lvlJc w:val="left"/>
+      <w:pPr>
+        <w:ind w:left="720" w:hanging="360"/>
+      </w:pPr>
+      <w:rPr>
+        <w:rFonts w:ascii="Symbol" w:hAnsi="Symbol" w:hint="default"/>
+      </w:rPr>
+    </w:lvl>
+    <w:lvl w:ilvl="1" w:tplc="08090003">
+      <w:start w:val="1"/>
+      <w:numFmt w:val="bullet"/>
+      <w:lvlText w:val="o"/>
+      <w:lvlJc w:val="left"/>
+      <w:pPr>
+        <w:ind w:left="1440" w:hanging="360"/>
+      </w:pPr>
+      <w:rPr>
+        <w:rFonts w:ascii="Courier New" w:hAnsi="Courier New" w:cs="Courier New" w:hint="default"/>
+      </w:rPr>
+    </w:lvl>
+    <w:lvl w:ilvl="2" w:tplc="08090005" w:tentative="1">
+      <w:start w:val="1"/>
+      <w:numFmt w:val="bullet"/>
+      <w:lvlText w:val=""/>
+      <w:lvlJc w:val="left"/>
+      <w:pPr>
+        <w:ind w:left="2160" w:hanging="360"/>
+      </w:pPr>
+      <w:rPr>
+        <w:rFonts w:ascii="Wingdings" w:hAnsi="Wingdings" w:hint="default"/>
+      </w:rPr>
+    </w:lvl>
+    <w:lvl w:ilvl="3" w:tplc="08090001" w:tentative="1">
+      <w:start w:val="1"/>
+      <w:numFmt w:val="bullet"/>
+      <w:lvlText w:val=""/>
+      <w:lvlJc w:val="left"/>
+      <w:pPr>
+        <w:ind w:left="2880" w:hanging="360"/>
+      </w:pPr>
+      <w:rPr>
+        <w:rFonts w:ascii="Symbol" w:hAnsi="Symbol" w:hint="default"/>
+      </w:rPr>
+    </w:lvl>
+    <w:lvl w:ilvl="4" w:tplc="08090003" w:tentative="1">
+      <w:start w:val="1"/>
+      <w:numFmt w:val="bullet"/>
+      <w:lvlText w:val="o"/>
+      <w:lvlJc w:val="left"/>
+      <w:pPr>
+        <w:ind w:left="3600" w:hanging="360"/>
+      </w:pPr>
+      <w:rPr>
+        <w:rFonts w:ascii="Courier New" w:hAnsi="Courier New" w:cs="Courier New" w:hint="default"/>
+      </w:rPr>
+    </w:lvl>
+    <w:lvl w:ilvl="5" w:tplc="08090005" w:tentative="1">
+      <w:start w:val="1"/>
+      <w:numFmt w:val="bullet"/>
+      <w:lvlText w:val=""/>
+      <w:lvlJc w:val="left"/>
+      <w:pPr>
+        <w:ind w:left="4320" w:hanging="360"/>
+      </w:pPr>
+      <w:rPr>
+        <w:rFonts w:ascii="Wingdings" w:hAnsi="Wingdings" w:hint="default"/>
+      </w:rPr>
+    </w:lvl>
+    <w:lvl w:ilvl="6" w:tplc="08090001" w:tentative="1">
+      <w:start w:val="1"/>
+      <w:numFmt w:val="bullet"/>
+      <w:lvlText w:val=""/>
+      <w:lvlJc w:val="left"/>
+      <w:pPr>
+        <w:ind w:left="5040" w:hanging="360"/>
+      </w:pPr>
+      <w:rPr>
+        <w:rFonts w:ascii="Symbol" w:hAnsi="Symbol" w:hint="default"/>
+      </w:rPr>
+    </w:lvl>
+    <w:lvl w:ilvl="7" w:tplc="08090003" w:tentative="1">
+      <w:start w:val="1"/>
+      <w:numFmt w:val="bullet"/>
+      <w:lvlText w:val="o"/>
+      <w:lvlJc w:val="left"/>
+      <w:pPr>
+        <w:ind w:left="5760" w:hanging="360"/>
+      </w:pPr>
+      <w:rPr>
+        <w:rFonts w:ascii="Courier New" w:hAnsi="Courier New" w:cs="Courier New" w:hint="default"/>
+      </w:rPr>
+    </w:lvl>
+    <w:lvl w:ilvl="8" w:tplc="08090005" w:tentative="1">
+      <w:start w:val="1"/>
+      <w:numFmt w:val="bullet"/>
+      <w:lvlText w:val=""/>
+      <w:lvlJc w:val="left"/>
+      <w:pPr>
+        <w:ind w:left="6480" w:hanging="360"/>
+      </w:pPr>
+      <w:rPr>
+        <w:rFonts w:ascii="Wingdings" w:hAnsi="Wingdings" w:hint="default"/>
+      </w:rPr>
+    </w:lvl>
+  </w:abstractNum>
+  <w:abstractNum w:abstractNumId="6" w15:restartNumberingAfterBreak="0">
     <w:nsid w:val="1AB70F6E"/>
     <w:multiLevelType w:val="hybridMultilevel"/>
     <w:tmpl w:val="68D671AA"/>
@@ -1633,7 +3543,7 @@
       </w:rPr>
     </w:lvl>
   </w:abstractNum>
-  <w:abstractNum w:abstractNumId="3" w15:restartNumberingAfterBreak="0">
+  <w:abstractNum w:abstractNumId="7" w15:restartNumberingAfterBreak="0">
     <w:nsid w:val="1E9F6C7E"/>
     <w:multiLevelType w:val="hybridMultilevel"/>
     <w:tmpl w:val="C7800B80"/>
@@ -1746,7 +3656,7 @@
       </w:rPr>
     </w:lvl>
   </w:abstractNum>
-  <w:abstractNum w:abstractNumId="4" w15:restartNumberingAfterBreak="0">
+  <w:abstractNum w:abstractNumId="8" w15:restartNumberingAfterBreak="0">
     <w:nsid w:val="1FA64B2F"/>
     <w:multiLevelType w:val="hybridMultilevel"/>
     <w:tmpl w:val="2AE64780"/>
@@ -1859,7 +3769,7 @@
       </w:rPr>
     </w:lvl>
   </w:abstractNum>
-  <w:abstractNum w:abstractNumId="5" w15:restartNumberingAfterBreak="0">
+  <w:abstractNum w:abstractNumId="9" w15:restartNumberingAfterBreak="0">
     <w:nsid w:val="21D3473E"/>
     <w:multiLevelType w:val="hybridMultilevel"/>
     <w:tmpl w:val="D7A437C4"/>
@@ -1972,7 +3882,120 @@
       </w:rPr>
     </w:lvl>
   </w:abstractNum>
-  <w:abstractNum w:abstractNumId="6" w15:restartNumberingAfterBreak="0">
+  <w:abstractNum w:abstractNumId="10" w15:restartNumberingAfterBreak="0">
+    <w:nsid w:val="25224DBA"/>
+    <w:multiLevelType w:val="hybridMultilevel"/>
+    <w:tmpl w:val="46022454"/>
+    <w:lvl w:ilvl="0" w:tplc="08090001">
+      <w:start w:val="1"/>
+      <w:numFmt w:val="bullet"/>
+      <w:lvlText w:val=""/>
+      <w:lvlJc w:val="left"/>
+      <w:pPr>
+        <w:ind w:left="720" w:hanging="360"/>
+      </w:pPr>
+      <w:rPr>
+        <w:rFonts w:ascii="Symbol" w:hAnsi="Symbol" w:hint="default"/>
+      </w:rPr>
+    </w:lvl>
+    <w:lvl w:ilvl="1" w:tplc="08090003" w:tentative="1">
+      <w:start w:val="1"/>
+      <w:numFmt w:val="bullet"/>
+      <w:lvlText w:val="o"/>
+      <w:lvlJc w:val="left"/>
+      <w:pPr>
+        <w:ind w:left="1440" w:hanging="360"/>
+      </w:pPr>
+      <w:rPr>
+        <w:rFonts w:ascii="Courier New" w:hAnsi="Courier New" w:cs="Courier New" w:hint="default"/>
+      </w:rPr>
+    </w:lvl>
+    <w:lvl w:ilvl="2" w:tplc="08090005" w:tentative="1">
+      <w:start w:val="1"/>
+      <w:numFmt w:val="bullet"/>
+      <w:lvlText w:val=""/>
+      <w:lvlJc w:val="left"/>
+      <w:pPr>
+        <w:ind w:left="2160" w:hanging="360"/>
+      </w:pPr>
+      <w:rPr>
+        <w:rFonts w:ascii="Wingdings" w:hAnsi="Wingdings" w:hint="default"/>
+      </w:rPr>
+    </w:lvl>
+    <w:lvl w:ilvl="3" w:tplc="08090001" w:tentative="1">
+      <w:start w:val="1"/>
+      <w:numFmt w:val="bullet"/>
+      <w:lvlText w:val=""/>
+      <w:lvlJc w:val="left"/>
+      <w:pPr>
+        <w:ind w:left="2880" w:hanging="360"/>
+      </w:pPr>
+      <w:rPr>
+        <w:rFonts w:ascii="Symbol" w:hAnsi="Symbol" w:hint="default"/>
+      </w:rPr>
+    </w:lvl>
+    <w:lvl w:ilvl="4" w:tplc="08090003" w:tentative="1">
+      <w:start w:val="1"/>
+      <w:numFmt w:val="bullet"/>
+      <w:lvlText w:val="o"/>
+      <w:lvlJc w:val="left"/>
+      <w:pPr>
+        <w:ind w:left="3600" w:hanging="360"/>
+      </w:pPr>
+      <w:rPr>
+        <w:rFonts w:ascii="Courier New" w:hAnsi="Courier New" w:cs="Courier New" w:hint="default"/>
+      </w:rPr>
+    </w:lvl>
+    <w:lvl w:ilvl="5" w:tplc="08090005" w:tentative="1">
+      <w:start w:val="1"/>
+      <w:numFmt w:val="bullet"/>
+      <w:lvlText w:val=""/>
+      <w:lvlJc w:val="left"/>
+      <w:pPr>
+        <w:ind w:left="4320" w:hanging="360"/>
+      </w:pPr>
+      <w:rPr>
+        <w:rFonts w:ascii="Wingdings" w:hAnsi="Wingdings" w:hint="default"/>
+      </w:rPr>
+    </w:lvl>
+    <w:lvl w:ilvl="6" w:tplc="08090001" w:tentative="1">
+      <w:start w:val="1"/>
+      <w:numFmt w:val="bullet"/>
+      <w:lvlText w:val=""/>
+      <w:lvlJc w:val="left"/>
+      <w:pPr>
+        <w:ind w:left="5040" w:hanging="360"/>
+      </w:pPr>
+      <w:rPr>
+        <w:rFonts w:ascii="Symbol" w:hAnsi="Symbol" w:hint="default"/>
+      </w:rPr>
+    </w:lvl>
+    <w:lvl w:ilvl="7" w:tplc="08090003" w:tentative="1">
+      <w:start w:val="1"/>
+      <w:numFmt w:val="bullet"/>
+      <w:lvlText w:val="o"/>
+      <w:lvlJc w:val="left"/>
+      <w:pPr>
+        <w:ind w:left="5760" w:hanging="360"/>
+      </w:pPr>
+      <w:rPr>
+        <w:rFonts w:ascii="Courier New" w:hAnsi="Courier New" w:cs="Courier New" w:hint="default"/>
+      </w:rPr>
+    </w:lvl>
+    <w:lvl w:ilvl="8" w:tplc="08090005" w:tentative="1">
+      <w:start w:val="1"/>
+      <w:numFmt w:val="bullet"/>
+      <w:lvlText w:val=""/>
+      <w:lvlJc w:val="left"/>
+      <w:pPr>
+        <w:ind w:left="6480" w:hanging="360"/>
+      </w:pPr>
+      <w:rPr>
+        <w:rFonts w:ascii="Wingdings" w:hAnsi="Wingdings" w:hint="default"/>
+      </w:rPr>
+    </w:lvl>
+  </w:abstractNum>
+  <w:abstractNum w:abstractNumId="11" w15:restartNumberingAfterBreak="0">
     <w:nsid w:val="2B811CD1"/>
     <w:multiLevelType w:val="hybridMultilevel"/>
     <w:tmpl w:val="8CA06C90"/>
@@ -2085,7 +4108,7 @@
       </w:rPr>
     </w:lvl>
   </w:abstractNum>
-  <w:abstractNum w:abstractNumId="7" w15:restartNumberingAfterBreak="0">
+  <w:abstractNum w:abstractNumId="12" w15:restartNumberingAfterBreak="0">
     <w:nsid w:val="3D356A0D"/>
     <w:multiLevelType w:val="hybridMultilevel"/>
     <w:tmpl w:val="7E503B9E"/>
@@ -2198,7 +4221,7 @@
       </w:rPr>
     </w:lvl>
   </w:abstractNum>
-  <w:abstractNum w:abstractNumId="8" w15:restartNumberingAfterBreak="0">
+  <w:abstractNum w:abstractNumId="13" w15:restartNumberingAfterBreak="0">
     <w:nsid w:val="42144855"/>
     <w:multiLevelType w:val="hybridMultilevel"/>
     <w:tmpl w:val="31E6AB40"/>
@@ -2311,7 +4334,7 @@
       </w:rPr>
     </w:lvl>
   </w:abstractNum>
-  <w:abstractNum w:abstractNumId="9" w15:restartNumberingAfterBreak="0">
+  <w:abstractNum w:abstractNumId="14" w15:restartNumberingAfterBreak="0">
     <w:nsid w:val="43D8684B"/>
     <w:multiLevelType w:val="hybridMultilevel"/>
     <w:tmpl w:val="A8845232"/>
@@ -2424,7 +4447,233 @@
       </w:rPr>
     </w:lvl>
   </w:abstractNum>
-  <w:abstractNum w:abstractNumId="10" w15:restartNumberingAfterBreak="0">
+  <w:abstractNum w:abstractNumId="15" w15:restartNumberingAfterBreak="0">
+    <w:nsid w:val="461F5367"/>
+    <w:multiLevelType w:val="hybridMultilevel"/>
+    <w:tmpl w:val="A75C270A"/>
+    <w:lvl w:ilvl="0" w:tplc="08090001">
+      <w:start w:val="1"/>
+      <w:numFmt w:val="bullet"/>
+      <w:lvlText w:val=""/>
+      <w:lvlJc w:val="left"/>
+      <w:pPr>
+        <w:ind w:left="720" w:hanging="360"/>
+      </w:pPr>
+      <w:rPr>
+        <w:rFonts w:ascii="Symbol" w:hAnsi="Symbol" w:hint="default"/>
+      </w:rPr>
+    </w:lvl>
+    <w:lvl w:ilvl="1" w:tplc="08090003">
+      <w:start w:val="1"/>
+      <w:numFmt w:val="bullet"/>
+      <w:lvlText w:val="o"/>
+      <w:lvlJc w:val="left"/>
+      <w:pPr>
+        <w:ind w:left="1440" w:hanging="360"/>
+      </w:pPr>
+      <w:rPr>
+        <w:rFonts w:ascii="Courier New" w:hAnsi="Courier New" w:cs="Courier New" w:hint="default"/>
+      </w:rPr>
+    </w:lvl>
+    <w:lvl w:ilvl="2" w:tplc="08090005" w:tentative="1">
+      <w:start w:val="1"/>
+      <w:numFmt w:val="bullet"/>
+      <w:lvlText w:val=""/>
+      <w:lvlJc w:val="left"/>
+      <w:pPr>
+        <w:ind w:left="2160" w:hanging="360"/>
+      </w:pPr>
+      <w:rPr>
+        <w:rFonts w:ascii="Wingdings" w:hAnsi="Wingdings" w:hint="default"/>
+      </w:rPr>
+    </w:lvl>
+    <w:lvl w:ilvl="3" w:tplc="08090001" w:tentative="1">
+      <w:start w:val="1"/>
+      <w:numFmt w:val="bullet"/>
+      <w:lvlText w:val=""/>
+      <w:lvlJc w:val="left"/>
+      <w:pPr>
+        <w:ind w:left="2880" w:hanging="360"/>
+      </w:pPr>
+      <w:rPr>
+        <w:rFonts w:ascii="Symbol" w:hAnsi="Symbol" w:hint="default"/>
+      </w:rPr>
+    </w:lvl>
+    <w:lvl w:ilvl="4" w:tplc="08090003" w:tentative="1">
+      <w:start w:val="1"/>
+      <w:numFmt w:val="bullet"/>
+      <w:lvlText w:val="o"/>
+      <w:lvlJc w:val="left"/>
+      <w:pPr>
+        <w:ind w:left="3600" w:hanging="360"/>
+      </w:pPr>
+      <w:rPr>
+        <w:rFonts w:ascii="Courier New" w:hAnsi="Courier New" w:cs="Courier New" w:hint="default"/>
+      </w:rPr>
+    </w:lvl>
+    <w:lvl w:ilvl="5" w:tplc="08090005" w:tentative="1">
+      <w:start w:val="1"/>
+      <w:numFmt w:val="bullet"/>
+      <w:lvlText w:val=""/>
+      <w:lvlJc w:val="left"/>
+      <w:pPr>
+        <w:ind w:left="4320" w:hanging="360"/>
+      </w:pPr>
+      <w:rPr>
+        <w:rFonts w:ascii="Wingdings" w:hAnsi="Wingdings" w:hint="default"/>
+      </w:rPr>
+    </w:lvl>
+    <w:lvl w:ilvl="6" w:tplc="08090001" w:tentative="1">
+      <w:start w:val="1"/>
+      <w:numFmt w:val="bullet"/>
+      <w:lvlText w:val=""/>
+      <w:lvlJc w:val="left"/>
+      <w:pPr>
+        <w:ind w:left="5040" w:hanging="360"/>
+      </w:pPr>
+      <w:rPr>
+        <w:rFonts w:ascii="Symbol" w:hAnsi="Symbol" w:hint="default"/>
+      </w:rPr>
+    </w:lvl>
+    <w:lvl w:ilvl="7" w:tplc="08090003" w:tentative="1">
+      <w:start w:val="1"/>
+      <w:numFmt w:val="bullet"/>
+      <w:lvlText w:val="o"/>
+      <w:lvlJc w:val="left"/>
+      <w:pPr>
+        <w:ind w:left="5760" w:hanging="360"/>
+      </w:pPr>
+      <w:rPr>
+        <w:rFonts w:ascii="Courier New" w:hAnsi="Courier New" w:cs="Courier New" w:hint="default"/>
+      </w:rPr>
+    </w:lvl>
+    <w:lvl w:ilvl="8" w:tplc="08090005" w:tentative="1">
+      <w:start w:val="1"/>
+      <w:numFmt w:val="bullet"/>
+      <w:lvlText w:val=""/>
+      <w:lvlJc w:val="left"/>
+      <w:pPr>
+        <w:ind w:left="6480" w:hanging="360"/>
+      </w:pPr>
+      <w:rPr>
+        <w:rFonts w:ascii="Wingdings" w:hAnsi="Wingdings" w:hint="default"/>
+      </w:rPr>
+    </w:lvl>
+  </w:abstractNum>
+  <w:abstractNum w:abstractNumId="16" w15:restartNumberingAfterBreak="0">
+    <w:nsid w:val="4C0932D9"/>
+    <w:multiLevelType w:val="hybridMultilevel"/>
+    <w:tmpl w:val="D8583DC6"/>
+    <w:lvl w:ilvl="0" w:tplc="08090001">
+      <w:start w:val="1"/>
+      <w:numFmt w:val="bullet"/>
+      <w:lvlText w:val=""/>
+      <w:lvlJc w:val="left"/>
+      <w:pPr>
+        <w:ind w:left="720" w:hanging="360"/>
+      </w:pPr>
+      <w:rPr>
+        <w:rFonts w:ascii="Symbol" w:hAnsi="Symbol" w:hint="default"/>
+      </w:rPr>
+    </w:lvl>
+    <w:lvl w:ilvl="1" w:tplc="08090003" w:tentative="1">
+      <w:start w:val="1"/>
+      <w:numFmt w:val="bullet"/>
+      <w:lvlText w:val="o"/>
+      <w:lvlJc w:val="left"/>
+      <w:pPr>
+        <w:ind w:left="1440" w:hanging="360"/>
+      </w:pPr>
+      <w:rPr>
+        <w:rFonts w:ascii="Courier New" w:hAnsi="Courier New" w:cs="Courier New" w:hint="default"/>
+      </w:rPr>
+    </w:lvl>
+    <w:lvl w:ilvl="2" w:tplc="08090005" w:tentative="1">
+      <w:start w:val="1"/>
+      <w:numFmt w:val="bullet"/>
+      <w:lvlText w:val=""/>
+      <w:lvlJc w:val="left"/>
+      <w:pPr>
+        <w:ind w:left="2160" w:hanging="360"/>
+      </w:pPr>
+      <w:rPr>
+        <w:rFonts w:ascii="Wingdings" w:hAnsi="Wingdings" w:hint="default"/>
+      </w:rPr>
+    </w:lvl>
+    <w:lvl w:ilvl="3" w:tplc="08090001" w:tentative="1">
+      <w:start w:val="1"/>
+      <w:numFmt w:val="bullet"/>
+      <w:lvlText w:val=""/>
+      <w:lvlJc w:val="left"/>
+      <w:pPr>
+        <w:ind w:left="2880" w:hanging="360"/>
+      </w:pPr>
+      <w:rPr>
+        <w:rFonts w:ascii="Symbol" w:hAnsi="Symbol" w:hint="default"/>
+      </w:rPr>
+    </w:lvl>
+    <w:lvl w:ilvl="4" w:tplc="08090003" w:tentative="1">
+      <w:start w:val="1"/>
+      <w:numFmt w:val="bullet"/>
+      <w:lvlText w:val="o"/>
+      <w:lvlJc w:val="left"/>
+      <w:pPr>
+        <w:ind w:left="3600" w:hanging="360"/>
+      </w:pPr>
+      <w:rPr>
+        <w:rFonts w:ascii="Courier New" w:hAnsi="Courier New" w:cs="Courier New" w:hint="default"/>
+      </w:rPr>
+    </w:lvl>
+    <w:lvl w:ilvl="5" w:tplc="08090005" w:tentative="1">
+      <w:start w:val="1"/>
+      <w:numFmt w:val="bullet"/>
+      <w:lvlText w:val=""/>
+      <w:lvlJc w:val="left"/>
+      <w:pPr>
+        <w:ind w:left="4320" w:hanging="360"/>
+      </w:pPr>
+      <w:rPr>
+        <w:rFonts w:ascii="Wingdings" w:hAnsi="Wingdings" w:hint="default"/>
+      </w:rPr>
+    </w:lvl>
+    <w:lvl w:ilvl="6" w:tplc="08090001" w:tentative="1">
+      <w:start w:val="1"/>
+      <w:numFmt w:val="bullet"/>
+      <w:lvlText w:val=""/>
+      <w:lvlJc w:val="left"/>
+      <w:pPr>
+        <w:ind w:left="5040" w:hanging="360"/>
+      </w:pPr>
+      <w:rPr>
+        <w:rFonts w:ascii="Symbol" w:hAnsi="Symbol" w:hint="default"/>
+      </w:rPr>
+    </w:lvl>
+    <w:lvl w:ilvl="7" w:tplc="08090003" w:tentative="1">
+      <w:start w:val="1"/>
+      <w:numFmt w:val="bullet"/>
+      <w:lvlText w:val="o"/>
+      <w:lvlJc w:val="left"/>
+      <w:pPr>
+        <w:ind w:left="5760" w:hanging="360"/>
+      </w:pPr>
+      <w:rPr>
+        <w:rFonts w:ascii="Courier New" w:hAnsi="Courier New" w:cs="Courier New" w:hint="default"/>
+      </w:rPr>
+    </w:lvl>
+    <w:lvl w:ilvl="8" w:tplc="08090005" w:tentative="1">
+      <w:start w:val="1"/>
+      <w:numFmt w:val="bullet"/>
+      <w:lvlText w:val=""/>
+      <w:lvlJc w:val="left"/>
+      <w:pPr>
+        <w:ind w:left="6480" w:hanging="360"/>
+      </w:pPr>
+      <w:rPr>
+        <w:rFonts w:ascii="Wingdings" w:hAnsi="Wingdings" w:hint="default"/>
+      </w:rPr>
+    </w:lvl>
+  </w:abstractNum>
+  <w:abstractNum w:abstractNumId="17" w15:restartNumberingAfterBreak="0">
     <w:nsid w:val="4C8716E6"/>
     <w:multiLevelType w:val="hybridMultilevel"/>
     <w:tmpl w:val="3D763FCA"/>
@@ -2537,7 +4786,120 @@
       </w:rPr>
     </w:lvl>
   </w:abstractNum>
-  <w:abstractNum w:abstractNumId="11" w15:restartNumberingAfterBreak="0">
+  <w:abstractNum w:abstractNumId="18" w15:restartNumberingAfterBreak="0">
+    <w:nsid w:val="4F511A2B"/>
+    <w:multiLevelType w:val="hybridMultilevel"/>
+    <w:tmpl w:val="13A03C20"/>
+    <w:lvl w:ilvl="0" w:tplc="08090001">
+      <w:start w:val="1"/>
+      <w:numFmt w:val="bullet"/>
+      <w:lvlText w:val=""/>
+      <w:lvlJc w:val="left"/>
+      <w:pPr>
+        <w:ind w:left="720" w:hanging="360"/>
+      </w:pPr>
+      <w:rPr>
+        <w:rFonts w:ascii="Symbol" w:hAnsi="Symbol" w:hint="default"/>
+      </w:rPr>
+    </w:lvl>
+    <w:lvl w:ilvl="1" w:tplc="08090003" w:tentative="1">
+      <w:start w:val="1"/>
+      <w:numFmt w:val="bullet"/>
+      <w:lvlText w:val="o"/>
+      <w:lvlJc w:val="left"/>
+      <w:pPr>
+        <w:ind w:left="1440" w:hanging="360"/>
+      </w:pPr>
+      <w:rPr>
+        <w:rFonts w:ascii="Courier New" w:hAnsi="Courier New" w:cs="Courier New" w:hint="default"/>
+      </w:rPr>
+    </w:lvl>
+    <w:lvl w:ilvl="2" w:tplc="08090005" w:tentative="1">
+      <w:start w:val="1"/>
+      <w:numFmt w:val="bullet"/>
+      <w:lvlText w:val=""/>
+      <w:lvlJc w:val="left"/>
+      <w:pPr>
+        <w:ind w:left="2160" w:hanging="360"/>
+      </w:pPr>
+      <w:rPr>
+        <w:rFonts w:ascii="Wingdings" w:hAnsi="Wingdings" w:hint="default"/>
+      </w:rPr>
+    </w:lvl>
+    <w:lvl w:ilvl="3" w:tplc="08090001" w:tentative="1">
+      <w:start w:val="1"/>
+      <w:numFmt w:val="bullet"/>
+      <w:lvlText w:val=""/>
+      <w:lvlJc w:val="left"/>
+      <w:pPr>
+        <w:ind w:left="2880" w:hanging="360"/>
+      </w:pPr>
+      <w:rPr>
+        <w:rFonts w:ascii="Symbol" w:hAnsi="Symbol" w:hint="default"/>
+      </w:rPr>
+    </w:lvl>
+    <w:lvl w:ilvl="4" w:tplc="08090003" w:tentative="1">
+      <w:start w:val="1"/>
+      <w:numFmt w:val="bullet"/>
+      <w:lvlText w:val="o"/>
+      <w:lvlJc w:val="left"/>
+      <w:pPr>
+        <w:ind w:left="3600" w:hanging="360"/>
+      </w:pPr>
+      <w:rPr>
+        <w:rFonts w:ascii="Courier New" w:hAnsi="Courier New" w:cs="Courier New" w:hint="default"/>
+      </w:rPr>
+    </w:lvl>
+    <w:lvl w:ilvl="5" w:tplc="08090005" w:tentative="1">
+      <w:start w:val="1"/>
+      <w:numFmt w:val="bullet"/>
+      <w:lvlText w:val=""/>
+      <w:lvlJc w:val="left"/>
+      <w:pPr>
+        <w:ind w:left="4320" w:hanging="360"/>
+      </w:pPr>
+      <w:rPr>
+        <w:rFonts w:ascii="Wingdings" w:hAnsi="Wingdings" w:hint="default"/>
+      </w:rPr>
+    </w:lvl>
+    <w:lvl w:ilvl="6" w:tplc="08090001" w:tentative="1">
+      <w:start w:val="1"/>
+      <w:numFmt w:val="bullet"/>
+      <w:lvlText w:val=""/>
+      <w:lvlJc w:val="left"/>
+      <w:pPr>
+        <w:ind w:left="5040" w:hanging="360"/>
+      </w:pPr>
+      <w:rPr>
+        <w:rFonts w:ascii="Symbol" w:hAnsi="Symbol" w:hint="default"/>
+      </w:rPr>
+    </w:lvl>
+    <w:lvl w:ilvl="7" w:tplc="08090003" w:tentative="1">
+      <w:start w:val="1"/>
+      <w:numFmt w:val="bullet"/>
+      <w:lvlText w:val="o"/>
+      <w:lvlJc w:val="left"/>
+      <w:pPr>
+        <w:ind w:left="5760" w:hanging="360"/>
+      </w:pPr>
+      <w:rPr>
+        <w:rFonts w:ascii="Courier New" w:hAnsi="Courier New" w:cs="Courier New" w:hint="default"/>
+      </w:rPr>
+    </w:lvl>
+    <w:lvl w:ilvl="8" w:tplc="08090005" w:tentative="1">
+      <w:start w:val="1"/>
+      <w:numFmt w:val="bullet"/>
+      <w:lvlText w:val=""/>
+      <w:lvlJc w:val="left"/>
+      <w:pPr>
+        <w:ind w:left="6480" w:hanging="360"/>
+      </w:pPr>
+      <w:rPr>
+        <w:rFonts w:ascii="Wingdings" w:hAnsi="Wingdings" w:hint="default"/>
+      </w:rPr>
+    </w:lvl>
+  </w:abstractNum>
+  <w:abstractNum w:abstractNumId="19" w15:restartNumberingAfterBreak="0">
     <w:nsid w:val="50132031"/>
     <w:multiLevelType w:val="hybridMultilevel"/>
     <w:tmpl w:val="3C0A9FAA"/>
@@ -2650,7 +5012,7 @@
       </w:rPr>
     </w:lvl>
   </w:abstractNum>
-  <w:abstractNum w:abstractNumId="12" w15:restartNumberingAfterBreak="0">
+  <w:abstractNum w:abstractNumId="20" w15:restartNumberingAfterBreak="0">
     <w:nsid w:val="61A955AB"/>
     <w:multiLevelType w:val="hybridMultilevel"/>
     <w:tmpl w:val="86AE5A3C"/>
@@ -2740,7 +5102,7 @@
       </w:pPr>
     </w:lvl>
   </w:abstractNum>
-  <w:abstractNum w:abstractNumId="13" w15:restartNumberingAfterBreak="0">
+  <w:abstractNum w:abstractNumId="21" w15:restartNumberingAfterBreak="0">
     <w:nsid w:val="69122D32"/>
     <w:multiLevelType w:val="hybridMultilevel"/>
     <w:tmpl w:val="477E44D0"/>
@@ -2853,7 +5215,7 @@
       </w:rPr>
     </w:lvl>
   </w:abstractNum>
-  <w:abstractNum w:abstractNumId="14" w15:restartNumberingAfterBreak="0">
+  <w:abstractNum w:abstractNumId="22" w15:restartNumberingAfterBreak="0">
     <w:nsid w:val="708A2703"/>
     <w:multiLevelType w:val="hybridMultilevel"/>
     <w:tmpl w:val="A3767C3E"/>
@@ -2966,7 +5328,7 @@
       </w:rPr>
     </w:lvl>
   </w:abstractNum>
-  <w:abstractNum w:abstractNumId="15" w15:restartNumberingAfterBreak="0">
+  <w:abstractNum w:abstractNumId="23" w15:restartNumberingAfterBreak="0">
     <w:nsid w:val="72E052F4"/>
     <w:multiLevelType w:val="hybridMultilevel"/>
     <w:tmpl w:val="4DB82038"/>
@@ -3079,7 +5441,7 @@
       </w:rPr>
     </w:lvl>
   </w:abstractNum>
-  <w:abstractNum w:abstractNumId="16" w15:restartNumberingAfterBreak="0">
+  <w:abstractNum w:abstractNumId="24" w15:restartNumberingAfterBreak="0">
     <w:nsid w:val="766A2227"/>
     <w:multiLevelType w:val="hybridMultilevel"/>
     <w:tmpl w:val="EE54C242"/>
@@ -3193,55 +5555,79 @@
     </w:lvl>
   </w:abstractNum>
   <w:num w:numId="1">
+    <w:abstractNumId w:val="8"/>
+  </w:num>
+  <w:num w:numId="2">
+    <w:abstractNumId w:val="23"/>
+  </w:num>
+  <w:num w:numId="3">
+    <w:abstractNumId w:val="24"/>
+  </w:num>
+  <w:num w:numId="4">
+    <w:abstractNumId w:val="22"/>
+  </w:num>
+  <w:num w:numId="5">
+    <w:abstractNumId w:val="21"/>
+  </w:num>
+  <w:num w:numId="6">
+    <w:abstractNumId w:val="6"/>
+  </w:num>
+  <w:num w:numId="7">
+    <w:abstractNumId w:val="1"/>
+  </w:num>
+  <w:num w:numId="8">
+    <w:abstractNumId w:val="11"/>
+  </w:num>
+  <w:num w:numId="9">
+    <w:abstractNumId w:val="19"/>
+  </w:num>
+  <w:num w:numId="10">
+    <w:abstractNumId w:val="14"/>
+  </w:num>
+  <w:num w:numId="11">
+    <w:abstractNumId w:val="13"/>
+  </w:num>
+  <w:num w:numId="12">
+    <w:abstractNumId w:val="12"/>
+  </w:num>
+  <w:num w:numId="13">
+    <w:abstractNumId w:val="17"/>
+  </w:num>
+  <w:num w:numId="14">
+    <w:abstractNumId w:val="3"/>
+  </w:num>
+  <w:num w:numId="15">
+    <w:abstractNumId w:val="7"/>
+  </w:num>
+  <w:num w:numId="16">
+    <w:abstractNumId w:val="20"/>
+  </w:num>
+  <w:num w:numId="17">
+    <w:abstractNumId w:val="9"/>
+  </w:num>
+  <w:num w:numId="18">
+    <w:abstractNumId w:val="10"/>
+  </w:num>
+  <w:num w:numId="19">
     <w:abstractNumId w:val="4"/>
   </w:num>
-  <w:num w:numId="2">
+  <w:num w:numId="20">
     <w:abstractNumId w:val="15"/>
   </w:num>
-  <w:num w:numId="3">
+  <w:num w:numId="21">
     <w:abstractNumId w:val="16"/>
   </w:num>
-  <w:num w:numId="4">
-    <w:abstractNumId w:val="14"/>
+  <w:num w:numId="22">
+    <w:abstractNumId w:val="5"/>
   </w:num>
-  <w:num w:numId="5">
-    <w:abstractNumId w:val="13"/>
-  </w:num>
-  <w:num w:numId="6">
-    <w:abstractNumId w:val="2"/>
-  </w:num>
-  <w:num w:numId="7">
+  <w:num w:numId="23">
     <w:abstractNumId w:val="0"/>
   </w:num>
-  <w:num w:numId="8">
-    <w:abstractNumId w:val="6"/>
+  <w:num w:numId="24">
+    <w:abstractNumId w:val="18"/>
   </w:num>
-  <w:num w:numId="9">
-    <w:abstractNumId w:val="11"/>
-  </w:num>
-  <w:num w:numId="10">
-    <w:abstractNumId w:val="9"/>
-  </w:num>
-  <w:num w:numId="11">
-    <w:abstractNumId w:val="8"/>
-  </w:num>
-  <w:num w:numId="12">
-    <w:abstractNumId w:val="7"/>
-  </w:num>
-  <w:num w:numId="13">
-    <w:abstractNumId w:val="10"/>
-  </w:num>
-  <w:num w:numId="14">
-    <w:abstractNumId w:val="1"/>
-  </w:num>
-  <w:num w:numId="15">
-    <w:abstractNumId w:val="3"/>
-  </w:num>
-  <w:num w:numId="16">
-    <w:abstractNumId w:val="12"/>
-  </w:num>
-  <w:num w:numId="17">
-    <w:abstractNumId w:val="5"/>
+  <w:num w:numId="25">
+    <w:abstractNumId w:val="2"/>
   </w:num>
 </w:numbering>
 </file>
@@ -3676,6 +6062,17 @@
       <w:spacing w:after="0" w:line="240" w:lineRule="auto"/>
     </w:pPr>
   </w:style>
+  <w:style w:type="paragraph" w:styleId="ListParagraph">
+    <w:name w:val="List Paragraph"/>
+    <w:basedOn w:val="Normal"/>
+    <w:uiPriority w:val="34"/>
+    <w:qFormat/>
+    <w:rsid w:val="005953A5"/>
+    <w:pPr>
+      <w:ind w:left="720"/>
+      <w:contextualSpacing/>
+    </w:pPr>
+  </w:style>
 </w:styles>
 </file>
 

</xml_diff>